<commit_message>
Third commit local branch, updates in SRS document
</commit_message>
<xml_diff>
--- a/Software Requirements Specification - Homework 1.docx
+++ b/Software Requirements Specification - Homework 1.docx
@@ -6,13 +6,13 @@
       <w:pPr>
         <w:pStyle w:val="Title"/>
         <w:rPr>
-          <w:rFonts w:cs="Arial"/>
-          <w:lang w:val="mk-MK"/>
-        </w:rPr>
-      </w:pPr>
-      <w:r>
-        <w:rPr>
-          <w:rFonts w:cs="Arial"/>
+          <w:rFonts w:ascii="Arial" w:hAnsi="Arial" w:cs="Arial"/>
+          <w:lang w:val="mk-MK"/>
+        </w:rPr>
+      </w:pPr>
+      <w:r>
+        <w:rPr>
+          <w:rFonts w:ascii="Arial" w:hAnsi="Arial" w:cs="Arial"/>
         </w:rPr>
         <w:t>Software Requirements Specification</w:t>
       </w:r>
@@ -21,12 +21,12 @@
       <w:pPr>
         <w:pStyle w:val="Title"/>
         <w:rPr>
-          <w:rFonts w:cs="Arial"/>
-        </w:rPr>
-      </w:pPr>
-      <w:r>
-        <w:rPr>
-          <w:rFonts w:cs="Arial"/>
+          <w:rFonts w:ascii="Arial" w:hAnsi="Arial" w:cs="Arial"/>
+        </w:rPr>
+      </w:pPr>
+      <w:r>
+        <w:rPr>
+          <w:rFonts w:ascii="Arial" w:hAnsi="Arial" w:cs="Arial"/>
           <w:lang w:val="mk-MK"/>
         </w:rPr>
         <w:t>Документ за спецификација на софтверски барања</w:t>
@@ -35,9 +35,13 @@
     <w:p>
       <w:pPr>
         <w:pStyle w:val="Subtitle"/>
-      </w:pPr>
-      <w:r>
-        <w:rPr>
+        <w:rPr>
+          <w:rFonts w:ascii="Arial" w:hAnsi="Arial" w:cs="Arial"/>
+        </w:rPr>
+      </w:pPr>
+      <w:r>
+        <w:rPr>
+          <w:rFonts w:ascii="Arial" w:hAnsi="Arial" w:cs="Arial"/>
           <w:lang w:val="mk-MK"/>
         </w:rPr>
         <w:t>Стефан Попов, 191067</w:t>
@@ -99,32 +103,42 @@
             <w:rPr>
               <w:rFonts w:eastAsiaTheme="minorEastAsia"/>
               <w:noProof/>
+              <w:sz w:val="28"/>
+              <w:szCs w:val="28"/>
             </w:rPr>
           </w:pPr>
           <w:r>
             <w:rPr>
               <w:rFonts w:ascii="Arial" w:hAnsi="Arial" w:cs="Arial"/>
+              <w:sz w:val="28"/>
+              <w:szCs w:val="28"/>
             </w:rPr>
             <w:fldChar w:fldCharType="begin"/>
           </w:r>
           <w:r>
             <w:rPr>
               <w:rFonts w:ascii="Arial" w:hAnsi="Arial" w:cs="Arial"/>
+              <w:sz w:val="28"/>
+              <w:szCs w:val="28"/>
             </w:rPr>
             <w:instrText xml:space="preserve"> TOC \o "1-3" \h \z \u </w:instrText>
           </w:r>
           <w:r>
             <w:rPr>
               <w:rFonts w:ascii="Arial" w:hAnsi="Arial" w:cs="Arial"/>
+              <w:sz w:val="28"/>
+              <w:szCs w:val="28"/>
             </w:rPr>
             <w:fldChar w:fldCharType="separate"/>
           </w:r>
-          <w:hyperlink w:anchor="_Toc120745261" w:history="1">
+          <w:hyperlink w:anchor="_Toc121934843" w:history="1">
             <w:r>
               <w:rPr>
                 <w:rStyle w:val="Hyperlink"/>
                 <w:rFonts w:ascii="Arial" w:hAnsi="Arial" w:cs="Arial"/>
                 <w:noProof/>
+                <w:sz w:val="28"/>
+                <w:szCs w:val="28"/>
                 <w:lang w:val="mk-MK"/>
               </w:rPr>
               <w:t>0. Апстракт</w:t>
@@ -133,6 +147,8 @@
               <w:rPr>
                 <w:noProof/>
                 <w:webHidden/>
+                <w:sz w:val="28"/>
+                <w:szCs w:val="28"/>
               </w:rPr>
               <w:tab/>
             </w:r>
@@ -140,6 +156,8 @@
               <w:rPr>
                 <w:noProof/>
                 <w:webHidden/>
+                <w:sz w:val="28"/>
+                <w:szCs w:val="28"/>
               </w:rPr>
               <w:fldChar w:fldCharType="begin"/>
             </w:r>
@@ -147,19 +165,25 @@
               <w:rPr>
                 <w:noProof/>
                 <w:webHidden/>
-              </w:rPr>
-              <w:instrText xml:space="preserve"> PAGEREF _Toc120745261 \h </w:instrText>
-            </w:r>
-            <w:r>
-              <w:rPr>
-                <w:noProof/>
-                <w:webHidden/>
-              </w:rPr>
-            </w:r>
-            <w:r>
-              <w:rPr>
-                <w:noProof/>
-                <w:webHidden/>
+                <w:sz w:val="28"/>
+                <w:szCs w:val="28"/>
+              </w:rPr>
+              <w:instrText xml:space="preserve"> PAGEREF _Toc121934843 \h </w:instrText>
+            </w:r>
+            <w:r>
+              <w:rPr>
+                <w:noProof/>
+                <w:webHidden/>
+                <w:sz w:val="28"/>
+                <w:szCs w:val="28"/>
+              </w:rPr>
+            </w:r>
+            <w:r>
+              <w:rPr>
+                <w:noProof/>
+                <w:webHidden/>
+                <w:sz w:val="28"/>
+                <w:szCs w:val="28"/>
               </w:rPr>
               <w:fldChar w:fldCharType="separate"/>
             </w:r>
@@ -167,6 +191,8 @@
               <w:rPr>
                 <w:noProof/>
                 <w:webHidden/>
+                <w:sz w:val="28"/>
+                <w:szCs w:val="28"/>
               </w:rPr>
               <w:t>1</w:t>
             </w:r>
@@ -174,6 +200,8 @@
               <w:rPr>
                 <w:noProof/>
                 <w:webHidden/>
+                <w:sz w:val="28"/>
+                <w:szCs w:val="28"/>
               </w:rPr>
               <w:fldChar w:fldCharType="end"/>
             </w:r>
@@ -188,14 +216,18 @@
             <w:rPr>
               <w:rFonts w:eastAsiaTheme="minorEastAsia"/>
               <w:noProof/>
+              <w:sz w:val="28"/>
+              <w:szCs w:val="28"/>
             </w:rPr>
           </w:pPr>
-          <w:hyperlink w:anchor="_Toc120745262" w:history="1">
+          <w:hyperlink w:anchor="_Toc121934844" w:history="1">
             <w:r>
               <w:rPr>
                 <w:rStyle w:val="Hyperlink"/>
                 <w:rFonts w:ascii="Arial" w:hAnsi="Arial" w:cs="Arial"/>
                 <w:noProof/>
+                <w:sz w:val="28"/>
+                <w:szCs w:val="28"/>
               </w:rPr>
               <w:t xml:space="preserve">1. </w:t>
             </w:r>
@@ -204,6 +236,8 @@
                 <w:rStyle w:val="Hyperlink"/>
                 <w:rFonts w:ascii="Arial" w:hAnsi="Arial" w:cs="Arial"/>
                 <w:noProof/>
+                <w:sz w:val="28"/>
+                <w:szCs w:val="28"/>
                 <w:lang w:val="mk-MK"/>
               </w:rPr>
               <w:t>Име на апликацијата</w:t>
@@ -212,6 +246,8 @@
               <w:rPr>
                 <w:noProof/>
                 <w:webHidden/>
+                <w:sz w:val="28"/>
+                <w:szCs w:val="28"/>
               </w:rPr>
               <w:tab/>
             </w:r>
@@ -219,6 +255,8 @@
               <w:rPr>
                 <w:noProof/>
                 <w:webHidden/>
+                <w:sz w:val="28"/>
+                <w:szCs w:val="28"/>
               </w:rPr>
               <w:fldChar w:fldCharType="begin"/>
             </w:r>
@@ -226,19 +264,25 @@
               <w:rPr>
                 <w:noProof/>
                 <w:webHidden/>
-              </w:rPr>
-              <w:instrText xml:space="preserve"> PAGEREF _Toc120745262 \h </w:instrText>
-            </w:r>
-            <w:r>
-              <w:rPr>
-                <w:noProof/>
-                <w:webHidden/>
-              </w:rPr>
-            </w:r>
-            <w:r>
-              <w:rPr>
-                <w:noProof/>
-                <w:webHidden/>
+                <w:sz w:val="28"/>
+                <w:szCs w:val="28"/>
+              </w:rPr>
+              <w:instrText xml:space="preserve"> PAGEREF _Toc121934844 \h </w:instrText>
+            </w:r>
+            <w:r>
+              <w:rPr>
+                <w:noProof/>
+                <w:webHidden/>
+                <w:sz w:val="28"/>
+                <w:szCs w:val="28"/>
+              </w:rPr>
+            </w:r>
+            <w:r>
+              <w:rPr>
+                <w:noProof/>
+                <w:webHidden/>
+                <w:sz w:val="28"/>
+                <w:szCs w:val="28"/>
               </w:rPr>
               <w:fldChar w:fldCharType="separate"/>
             </w:r>
@@ -246,6 +290,8 @@
               <w:rPr>
                 <w:noProof/>
                 <w:webHidden/>
+                <w:sz w:val="28"/>
+                <w:szCs w:val="28"/>
               </w:rPr>
               <w:t>2</w:t>
             </w:r>
@@ -253,6 +299,8 @@
               <w:rPr>
                 <w:noProof/>
                 <w:webHidden/>
+                <w:sz w:val="28"/>
+                <w:szCs w:val="28"/>
               </w:rPr>
               <w:fldChar w:fldCharType="end"/>
             </w:r>
@@ -267,14 +315,18 @@
             <w:rPr>
               <w:rFonts w:eastAsiaTheme="minorEastAsia"/>
               <w:noProof/>
+              <w:sz w:val="28"/>
+              <w:szCs w:val="28"/>
             </w:rPr>
           </w:pPr>
-          <w:hyperlink w:anchor="_Toc120745263" w:history="1">
+          <w:hyperlink w:anchor="_Toc121934845" w:history="1">
             <w:r>
               <w:rPr>
                 <w:rStyle w:val="Hyperlink"/>
                 <w:rFonts w:ascii="Arial" w:hAnsi="Arial" w:cs="Arial"/>
                 <w:noProof/>
+                <w:sz w:val="28"/>
+                <w:szCs w:val="28"/>
                 <w:lang w:val="mk-MK"/>
               </w:rPr>
               <w:t>2. Краток опис на апликацијата</w:t>
@@ -283,6 +335,8 @@
               <w:rPr>
                 <w:noProof/>
                 <w:webHidden/>
+                <w:sz w:val="28"/>
+                <w:szCs w:val="28"/>
               </w:rPr>
               <w:tab/>
             </w:r>
@@ -290,6 +344,8 @@
               <w:rPr>
                 <w:noProof/>
                 <w:webHidden/>
+                <w:sz w:val="28"/>
+                <w:szCs w:val="28"/>
               </w:rPr>
               <w:fldChar w:fldCharType="begin"/>
             </w:r>
@@ -297,19 +353,25 @@
               <w:rPr>
                 <w:noProof/>
                 <w:webHidden/>
-              </w:rPr>
-              <w:instrText xml:space="preserve"> PAGEREF _Toc120745263 \h </w:instrText>
-            </w:r>
-            <w:r>
-              <w:rPr>
-                <w:noProof/>
-                <w:webHidden/>
-              </w:rPr>
-            </w:r>
-            <w:r>
-              <w:rPr>
-                <w:noProof/>
-                <w:webHidden/>
+                <w:sz w:val="28"/>
+                <w:szCs w:val="28"/>
+              </w:rPr>
+              <w:instrText xml:space="preserve"> PAGEREF _Toc121934845 \h </w:instrText>
+            </w:r>
+            <w:r>
+              <w:rPr>
+                <w:noProof/>
+                <w:webHidden/>
+                <w:sz w:val="28"/>
+                <w:szCs w:val="28"/>
+              </w:rPr>
+            </w:r>
+            <w:r>
+              <w:rPr>
+                <w:noProof/>
+                <w:webHidden/>
+                <w:sz w:val="28"/>
+                <w:szCs w:val="28"/>
               </w:rPr>
               <w:fldChar w:fldCharType="separate"/>
             </w:r>
@@ -317,6 +379,8 @@
               <w:rPr>
                 <w:noProof/>
                 <w:webHidden/>
+                <w:sz w:val="28"/>
+                <w:szCs w:val="28"/>
               </w:rPr>
               <w:t>2</w:t>
             </w:r>
@@ -324,6 +388,8 @@
               <w:rPr>
                 <w:noProof/>
                 <w:webHidden/>
+                <w:sz w:val="28"/>
+                <w:szCs w:val="28"/>
               </w:rPr>
               <w:fldChar w:fldCharType="end"/>
             </w:r>
@@ -338,14 +404,18 @@
             <w:rPr>
               <w:rFonts w:eastAsiaTheme="minorEastAsia"/>
               <w:noProof/>
+              <w:sz w:val="28"/>
+              <w:szCs w:val="28"/>
             </w:rPr>
           </w:pPr>
-          <w:hyperlink w:anchor="_Toc120745264" w:history="1">
+          <w:hyperlink w:anchor="_Toc121934846" w:history="1">
             <w:r>
               <w:rPr>
                 <w:rStyle w:val="Hyperlink"/>
                 <w:rFonts w:ascii="Arial" w:hAnsi="Arial" w:cs="Arial"/>
                 <w:noProof/>
+                <w:sz w:val="28"/>
+                <w:szCs w:val="28"/>
                 <w:lang w:val="mk-MK"/>
               </w:rPr>
               <w:t>3. Таргет група на апликацијата</w:t>
@@ -354,6 +424,8 @@
               <w:rPr>
                 <w:noProof/>
                 <w:webHidden/>
+                <w:sz w:val="28"/>
+                <w:szCs w:val="28"/>
               </w:rPr>
               <w:tab/>
             </w:r>
@@ -361,6 +433,8 @@
               <w:rPr>
                 <w:noProof/>
                 <w:webHidden/>
+                <w:sz w:val="28"/>
+                <w:szCs w:val="28"/>
               </w:rPr>
               <w:fldChar w:fldCharType="begin"/>
             </w:r>
@@ -368,19 +442,25 @@
               <w:rPr>
                 <w:noProof/>
                 <w:webHidden/>
-              </w:rPr>
-              <w:instrText xml:space="preserve"> PAGEREF _Toc120745264 \h </w:instrText>
-            </w:r>
-            <w:r>
-              <w:rPr>
-                <w:noProof/>
-                <w:webHidden/>
-              </w:rPr>
-            </w:r>
-            <w:r>
-              <w:rPr>
-                <w:noProof/>
-                <w:webHidden/>
+                <w:sz w:val="28"/>
+                <w:szCs w:val="28"/>
+              </w:rPr>
+              <w:instrText xml:space="preserve"> PAGEREF _Toc121934846 \h </w:instrText>
+            </w:r>
+            <w:r>
+              <w:rPr>
+                <w:noProof/>
+                <w:webHidden/>
+                <w:sz w:val="28"/>
+                <w:szCs w:val="28"/>
+              </w:rPr>
+            </w:r>
+            <w:r>
+              <w:rPr>
+                <w:noProof/>
+                <w:webHidden/>
+                <w:sz w:val="28"/>
+                <w:szCs w:val="28"/>
               </w:rPr>
               <w:fldChar w:fldCharType="separate"/>
             </w:r>
@@ -388,6 +468,8 @@
               <w:rPr>
                 <w:noProof/>
                 <w:webHidden/>
+                <w:sz w:val="28"/>
+                <w:szCs w:val="28"/>
               </w:rPr>
               <w:t>2</w:t>
             </w:r>
@@ -395,6 +477,8 @@
               <w:rPr>
                 <w:noProof/>
                 <w:webHidden/>
+                <w:sz w:val="28"/>
+                <w:szCs w:val="28"/>
               </w:rPr>
               <w:fldChar w:fldCharType="end"/>
             </w:r>
@@ -409,14 +493,18 @@
             <w:rPr>
               <w:rFonts w:eastAsiaTheme="minorEastAsia"/>
               <w:noProof/>
+              <w:sz w:val="28"/>
+              <w:szCs w:val="28"/>
             </w:rPr>
           </w:pPr>
-          <w:hyperlink w:anchor="_Toc120745265" w:history="1">
+          <w:hyperlink w:anchor="_Toc121934847" w:history="1">
             <w:r>
               <w:rPr>
                 <w:rStyle w:val="Hyperlink"/>
                 <w:rFonts w:ascii="Arial" w:hAnsi="Arial" w:cs="Arial"/>
                 <w:noProof/>
+                <w:sz w:val="28"/>
+                <w:szCs w:val="28"/>
                 <w:lang w:val="mk-MK"/>
               </w:rPr>
               <w:t>4. Кориснички побарувања</w:t>
@@ -425,6 +513,8 @@
               <w:rPr>
                 <w:noProof/>
                 <w:webHidden/>
+                <w:sz w:val="28"/>
+                <w:szCs w:val="28"/>
               </w:rPr>
               <w:tab/>
             </w:r>
@@ -432,6 +522,8 @@
               <w:rPr>
                 <w:noProof/>
                 <w:webHidden/>
+                <w:sz w:val="28"/>
+                <w:szCs w:val="28"/>
               </w:rPr>
               <w:fldChar w:fldCharType="begin"/>
             </w:r>
@@ -439,19 +531,25 @@
               <w:rPr>
                 <w:noProof/>
                 <w:webHidden/>
-              </w:rPr>
-              <w:instrText xml:space="preserve"> PAGEREF _Toc120745265 \h </w:instrText>
-            </w:r>
-            <w:r>
-              <w:rPr>
-                <w:noProof/>
-                <w:webHidden/>
-              </w:rPr>
-            </w:r>
-            <w:r>
-              <w:rPr>
-                <w:noProof/>
-                <w:webHidden/>
+                <w:sz w:val="28"/>
+                <w:szCs w:val="28"/>
+              </w:rPr>
+              <w:instrText xml:space="preserve"> PAGEREF _Toc121934847 \h </w:instrText>
+            </w:r>
+            <w:r>
+              <w:rPr>
+                <w:noProof/>
+                <w:webHidden/>
+                <w:sz w:val="28"/>
+                <w:szCs w:val="28"/>
+              </w:rPr>
+            </w:r>
+            <w:r>
+              <w:rPr>
+                <w:noProof/>
+                <w:webHidden/>
+                <w:sz w:val="28"/>
+                <w:szCs w:val="28"/>
               </w:rPr>
               <w:fldChar w:fldCharType="separate"/>
             </w:r>
@@ -459,6 +557,8 @@
               <w:rPr>
                 <w:noProof/>
                 <w:webHidden/>
+                <w:sz w:val="28"/>
+                <w:szCs w:val="28"/>
               </w:rPr>
               <w:t>2</w:t>
             </w:r>
@@ -466,6 +566,8 @@
               <w:rPr>
                 <w:noProof/>
                 <w:webHidden/>
+                <w:sz w:val="28"/>
+                <w:szCs w:val="28"/>
               </w:rPr>
               <w:fldChar w:fldCharType="end"/>
             </w:r>
@@ -480,14 +582,18 @@
             <w:rPr>
               <w:rFonts w:eastAsiaTheme="minorEastAsia"/>
               <w:noProof/>
+              <w:sz w:val="28"/>
+              <w:szCs w:val="28"/>
             </w:rPr>
           </w:pPr>
-          <w:hyperlink w:anchor="_Toc120745266" w:history="1">
+          <w:hyperlink w:anchor="_Toc121934848" w:history="1">
             <w:r>
               <w:rPr>
                 <w:rStyle w:val="Hyperlink"/>
                 <w:rFonts w:ascii="Arial" w:hAnsi="Arial" w:cs="Arial"/>
                 <w:noProof/>
+                <w:sz w:val="28"/>
+                <w:szCs w:val="28"/>
                 <w:lang w:val="mk-MK"/>
               </w:rPr>
               <w:t>5. Претпоставки и побарувања кои треба да се задоволат</w:t>
@@ -496,6 +602,8 @@
               <w:rPr>
                 <w:noProof/>
                 <w:webHidden/>
+                <w:sz w:val="28"/>
+                <w:szCs w:val="28"/>
               </w:rPr>
               <w:tab/>
             </w:r>
@@ -503,6 +611,8 @@
               <w:rPr>
                 <w:noProof/>
                 <w:webHidden/>
+                <w:sz w:val="28"/>
+                <w:szCs w:val="28"/>
               </w:rPr>
               <w:fldChar w:fldCharType="begin"/>
             </w:r>
@@ -510,19 +620,25 @@
               <w:rPr>
                 <w:noProof/>
                 <w:webHidden/>
-              </w:rPr>
-              <w:instrText xml:space="preserve"> PAGEREF _Toc120745266 \h </w:instrText>
-            </w:r>
-            <w:r>
-              <w:rPr>
-                <w:noProof/>
-                <w:webHidden/>
-              </w:rPr>
-            </w:r>
-            <w:r>
-              <w:rPr>
-                <w:noProof/>
-                <w:webHidden/>
+                <w:sz w:val="28"/>
+                <w:szCs w:val="28"/>
+              </w:rPr>
+              <w:instrText xml:space="preserve"> PAGEREF _Toc121934848 \h </w:instrText>
+            </w:r>
+            <w:r>
+              <w:rPr>
+                <w:noProof/>
+                <w:webHidden/>
+                <w:sz w:val="28"/>
+                <w:szCs w:val="28"/>
+              </w:rPr>
+            </w:r>
+            <w:r>
+              <w:rPr>
+                <w:noProof/>
+                <w:webHidden/>
+                <w:sz w:val="28"/>
+                <w:szCs w:val="28"/>
               </w:rPr>
               <w:fldChar w:fldCharType="separate"/>
             </w:r>
@@ -530,6 +646,8 @@
               <w:rPr>
                 <w:noProof/>
                 <w:webHidden/>
+                <w:sz w:val="28"/>
+                <w:szCs w:val="28"/>
               </w:rPr>
               <w:t>2</w:t>
             </w:r>
@@ -537,6 +655,8 @@
               <w:rPr>
                 <w:noProof/>
                 <w:webHidden/>
+                <w:sz w:val="28"/>
+                <w:szCs w:val="28"/>
               </w:rPr>
               <w:fldChar w:fldCharType="end"/>
             </w:r>
@@ -551,14 +671,18 @@
             <w:rPr>
               <w:rFonts w:eastAsiaTheme="minorEastAsia"/>
               <w:noProof/>
+              <w:sz w:val="28"/>
+              <w:szCs w:val="28"/>
             </w:rPr>
           </w:pPr>
-          <w:hyperlink w:anchor="_Toc120745267" w:history="1">
+          <w:hyperlink w:anchor="_Toc121934849" w:history="1">
             <w:r>
               <w:rPr>
                 <w:rStyle w:val="Hyperlink"/>
                 <w:rFonts w:ascii="Arial" w:hAnsi="Arial" w:cs="Arial"/>
                 <w:noProof/>
+                <w:sz w:val="28"/>
+                <w:szCs w:val="28"/>
                 <w:lang w:val="mk-MK"/>
               </w:rPr>
               <w:t>6. Краток опис на карактеристиките на апликацијата</w:t>
@@ -567,6 +691,8 @@
               <w:rPr>
                 <w:noProof/>
                 <w:webHidden/>
+                <w:sz w:val="28"/>
+                <w:szCs w:val="28"/>
               </w:rPr>
               <w:tab/>
             </w:r>
@@ -574,6 +700,8 @@
               <w:rPr>
                 <w:noProof/>
                 <w:webHidden/>
+                <w:sz w:val="28"/>
+                <w:szCs w:val="28"/>
               </w:rPr>
               <w:fldChar w:fldCharType="begin"/>
             </w:r>
@@ -581,19 +709,25 @@
               <w:rPr>
                 <w:noProof/>
                 <w:webHidden/>
-              </w:rPr>
-              <w:instrText xml:space="preserve"> PAGEREF _Toc120745267 \h </w:instrText>
-            </w:r>
-            <w:r>
-              <w:rPr>
-                <w:noProof/>
-                <w:webHidden/>
-              </w:rPr>
-            </w:r>
-            <w:r>
-              <w:rPr>
-                <w:noProof/>
-                <w:webHidden/>
+                <w:sz w:val="28"/>
+                <w:szCs w:val="28"/>
+              </w:rPr>
+              <w:instrText xml:space="preserve"> PAGEREF _Toc121934849 \h </w:instrText>
+            </w:r>
+            <w:r>
+              <w:rPr>
+                <w:noProof/>
+                <w:webHidden/>
+                <w:sz w:val="28"/>
+                <w:szCs w:val="28"/>
+              </w:rPr>
+            </w:r>
+            <w:r>
+              <w:rPr>
+                <w:noProof/>
+                <w:webHidden/>
+                <w:sz w:val="28"/>
+                <w:szCs w:val="28"/>
               </w:rPr>
               <w:fldChar w:fldCharType="separate"/>
             </w:r>
@@ -601,13 +735,17 @@
               <w:rPr>
                 <w:noProof/>
                 <w:webHidden/>
-              </w:rPr>
-              <w:t>2</w:t>
-            </w:r>
-            <w:r>
-              <w:rPr>
-                <w:noProof/>
-                <w:webHidden/>
+                <w:sz w:val="28"/>
+                <w:szCs w:val="28"/>
+              </w:rPr>
+              <w:t>3</w:t>
+            </w:r>
+            <w:r>
+              <w:rPr>
+                <w:noProof/>
+                <w:webHidden/>
+                <w:sz w:val="28"/>
+                <w:szCs w:val="28"/>
               </w:rPr>
               <w:fldChar w:fldCharType="end"/>
             </w:r>
@@ -622,15 +760,18 @@
             <w:rPr>
               <w:rFonts w:eastAsiaTheme="minorEastAsia"/>
               <w:noProof/>
+              <w:sz w:val="28"/>
+              <w:szCs w:val="28"/>
             </w:rPr>
           </w:pPr>
-          <w:hyperlink w:anchor="_Toc120745268" w:history="1">
+          <w:hyperlink w:anchor="_Toc121934850" w:history="1">
             <w:r>
               <w:rPr>
                 <w:rStyle w:val="Hyperlink"/>
                 <w:rFonts w:ascii="Arial" w:hAnsi="Arial" w:cs="Arial"/>
                 <w:noProof/>
-                <w:lang w:val="mk-MK"/>
+                <w:sz w:val="28"/>
+                <w:szCs w:val="28"/>
               </w:rPr>
               <w:t xml:space="preserve">7. </w:t>
             </w:r>
@@ -639,22 +780,138 @@
                 <w:rStyle w:val="Hyperlink"/>
                 <w:rFonts w:ascii="Arial" w:hAnsi="Arial" w:cs="Arial"/>
                 <w:noProof/>
-              </w:rPr>
-              <w:t>UML</w:t>
-            </w:r>
+                <w:sz w:val="28"/>
+                <w:szCs w:val="28"/>
+                <w:lang w:val="mk-MK"/>
+              </w:rPr>
+              <w:t>Мокап екрани</w:t>
+            </w:r>
+            <w:r>
+              <w:rPr>
+                <w:noProof/>
+                <w:webHidden/>
+                <w:sz w:val="28"/>
+                <w:szCs w:val="28"/>
+              </w:rPr>
+              <w:tab/>
+            </w:r>
+            <w:r>
+              <w:rPr>
+                <w:noProof/>
+                <w:webHidden/>
+                <w:sz w:val="28"/>
+                <w:szCs w:val="28"/>
+              </w:rPr>
+              <w:fldChar w:fldCharType="begin"/>
+            </w:r>
+            <w:r>
+              <w:rPr>
+                <w:noProof/>
+                <w:webHidden/>
+                <w:sz w:val="28"/>
+                <w:szCs w:val="28"/>
+              </w:rPr>
+              <w:instrText xml:space="preserve"> PAGEREF _Toc121934850 \h </w:instrText>
+            </w:r>
+            <w:r>
+              <w:rPr>
+                <w:noProof/>
+                <w:webHidden/>
+                <w:sz w:val="28"/>
+                <w:szCs w:val="28"/>
+              </w:rPr>
+            </w:r>
+            <w:r>
+              <w:rPr>
+                <w:noProof/>
+                <w:webHidden/>
+                <w:sz w:val="28"/>
+                <w:szCs w:val="28"/>
+              </w:rPr>
+              <w:fldChar w:fldCharType="separate"/>
+            </w:r>
+            <w:r>
+              <w:rPr>
+                <w:noProof/>
+                <w:webHidden/>
+                <w:sz w:val="28"/>
+                <w:szCs w:val="28"/>
+              </w:rPr>
+              <w:t>3</w:t>
+            </w:r>
+            <w:r>
+              <w:rPr>
+                <w:noProof/>
+                <w:webHidden/>
+                <w:sz w:val="28"/>
+                <w:szCs w:val="28"/>
+              </w:rPr>
+              <w:fldChar w:fldCharType="end"/>
+            </w:r>
+          </w:hyperlink>
+        </w:p>
+        <w:p>
+          <w:pPr>
+            <w:pStyle w:val="TOC1"/>
+            <w:tabs>
+              <w:tab w:val="right" w:leader="dot" w:pos="9350"/>
+            </w:tabs>
+            <w:rPr>
+              <w:rFonts w:eastAsiaTheme="minorEastAsia"/>
+              <w:noProof/>
+              <w:sz w:val="28"/>
+              <w:szCs w:val="28"/>
+            </w:rPr>
+          </w:pPr>
+          <w:hyperlink w:anchor="_Toc121934851" w:history="1">
             <w:r>
               <w:rPr>
                 <w:rStyle w:val="Hyperlink"/>
                 <w:rFonts w:ascii="Arial" w:hAnsi="Arial" w:cs="Arial"/>
                 <w:noProof/>
+                <w:sz w:val="28"/>
+                <w:szCs w:val="28"/>
+              </w:rPr>
+              <w:t>8</w:t>
+            </w:r>
+            <w:r>
+              <w:rPr>
+                <w:rStyle w:val="Hyperlink"/>
+                <w:rFonts w:ascii="Arial" w:hAnsi="Arial" w:cs="Arial"/>
+                <w:noProof/>
+                <w:sz w:val="28"/>
+                <w:szCs w:val="28"/>
                 <w:lang w:val="mk-MK"/>
               </w:rPr>
+              <w:t xml:space="preserve">. </w:t>
+            </w:r>
+            <w:r>
+              <w:rPr>
+                <w:rStyle w:val="Hyperlink"/>
+                <w:rFonts w:ascii="Arial" w:hAnsi="Arial" w:cs="Arial"/>
+                <w:noProof/>
+                <w:sz w:val="28"/>
+                <w:szCs w:val="28"/>
+              </w:rPr>
+              <w:t>UML</w:t>
+            </w:r>
+            <w:r>
+              <w:rPr>
+                <w:rStyle w:val="Hyperlink"/>
+                <w:rFonts w:ascii="Arial" w:hAnsi="Arial" w:cs="Arial"/>
+                <w:noProof/>
+                <w:sz w:val="28"/>
+                <w:szCs w:val="28"/>
+                <w:lang w:val="mk-MK"/>
+              </w:rPr>
               <w:t xml:space="preserve"> дијаграм на апликацијата</w:t>
             </w:r>
             <w:r>
               <w:rPr>
                 <w:noProof/>
                 <w:webHidden/>
+                <w:sz w:val="28"/>
+                <w:szCs w:val="28"/>
               </w:rPr>
               <w:tab/>
             </w:r>
@@ -662,6 +919,8 @@
               <w:rPr>
                 <w:noProof/>
                 <w:webHidden/>
+                <w:sz w:val="28"/>
+                <w:szCs w:val="28"/>
               </w:rPr>
               <w:fldChar w:fldCharType="begin"/>
             </w:r>
@@ -669,19 +928,25 @@
               <w:rPr>
                 <w:noProof/>
                 <w:webHidden/>
-              </w:rPr>
-              <w:instrText xml:space="preserve"> PAGEREF _Toc120745268 \h </w:instrText>
-            </w:r>
-            <w:r>
-              <w:rPr>
-                <w:noProof/>
-                <w:webHidden/>
-              </w:rPr>
-            </w:r>
-            <w:r>
-              <w:rPr>
-                <w:noProof/>
-                <w:webHidden/>
+                <w:sz w:val="28"/>
+                <w:szCs w:val="28"/>
+              </w:rPr>
+              <w:instrText xml:space="preserve"> PAGEREF _Toc121934851 \h </w:instrText>
+            </w:r>
+            <w:r>
+              <w:rPr>
+                <w:noProof/>
+                <w:webHidden/>
+                <w:sz w:val="28"/>
+                <w:szCs w:val="28"/>
+              </w:rPr>
+            </w:r>
+            <w:r>
+              <w:rPr>
+                <w:noProof/>
+                <w:webHidden/>
+                <w:sz w:val="28"/>
+                <w:szCs w:val="28"/>
               </w:rPr>
               <w:fldChar w:fldCharType="separate"/>
             </w:r>
@@ -689,13 +954,17 @@
               <w:rPr>
                 <w:noProof/>
                 <w:webHidden/>
-              </w:rPr>
-              <w:t>2</w:t>
-            </w:r>
-            <w:r>
-              <w:rPr>
-                <w:noProof/>
-                <w:webHidden/>
+                <w:sz w:val="28"/>
+                <w:szCs w:val="28"/>
+              </w:rPr>
+              <w:t>3</w:t>
+            </w:r>
+            <w:r>
+              <w:rPr>
+                <w:noProof/>
+                <w:webHidden/>
+                <w:sz w:val="28"/>
+                <w:szCs w:val="28"/>
               </w:rPr>
               <w:fldChar w:fldCharType="end"/>
             </w:r>
@@ -713,6 +982,8 @@
               <w:b/>
               <w:bCs/>
               <w:noProof/>
+              <w:sz w:val="28"/>
+              <w:szCs w:val="28"/>
             </w:rPr>
             <w:fldChar w:fldCharType="end"/>
           </w:r>
@@ -733,7 +1004,7 @@
           <w:rFonts w:ascii="Arial" w:hAnsi="Arial" w:cs="Arial"/>
         </w:rPr>
       </w:pPr>
-      <w:bookmarkStart w:id="0" w:name="_Toc120745261"/>
+      <w:bookmarkStart w:id="0" w:name="_Toc121934843"/>
       <w:r>
         <w:rPr>
           <w:rFonts w:ascii="Arial" w:hAnsi="Arial" w:cs="Arial"/>
@@ -788,7 +1059,16 @@
           <w:sz w:val="28"/>
           <w:lang w:val="mk-MK"/>
         </w:rPr>
-        <w:t>. Овој проект е побарување од домашни задачи по предметот Мобилни информациски системи на Факултетот за информатички науки и компјутерско инженерство. Долж целата документација детално и концизно се опфатени сите карактеристики на апликацијата, точно по барање на домашната работа број еден.</w:t>
+        <w:t xml:space="preserve">. Овој проект е побарување од домашни задачи по предметот Мобилни информациски системи на Факултетот за информатички науки и компјутерско инженерство. Долж целата документација детално и </w:t>
+      </w:r>
+      <w:r>
+        <w:rPr>
+          <w:rFonts w:ascii="Arial" w:hAnsi="Arial" w:cs="Arial"/>
+          <w:sz w:val="28"/>
+          <w:lang w:val="mk-MK"/>
+        </w:rPr>
+        <w:lastRenderedPageBreak/>
+        <w:t>концизно се опфатени сите карактеристики на апликацијата, точно по барање на домашната работа број еден.</w:t>
       </w:r>
     </w:p>
     <w:p>
@@ -799,12 +1079,11 @@
           <w:lang w:val="mk-MK"/>
         </w:rPr>
       </w:pPr>
-      <w:bookmarkStart w:id="1" w:name="_Toc120745262"/>
-      <w:r>
-        <w:rPr>
-          <w:rFonts w:ascii="Arial" w:hAnsi="Arial" w:cs="Arial"/>
-        </w:rPr>
-        <w:lastRenderedPageBreak/>
+      <w:bookmarkStart w:id="1" w:name="_Toc121934844"/>
+      <w:r>
+        <w:rPr>
+          <w:rFonts w:ascii="Arial" w:hAnsi="Arial" w:cs="Arial"/>
+        </w:rPr>
         <w:t xml:space="preserve">1. </w:t>
       </w:r>
       <w:r>
@@ -859,7 +1138,7 @@
           <w:lang w:val="mk-MK"/>
         </w:rPr>
       </w:pPr>
-      <w:bookmarkStart w:id="2" w:name="_Toc120745263"/>
+      <w:bookmarkStart w:id="2" w:name="_Toc121934845"/>
       <w:r>
         <w:rPr>
           <w:rFonts w:ascii="Arial" w:hAnsi="Arial" w:cs="Arial"/>
@@ -873,168 +1152,1327 @@
       <w:pPr>
         <w:rPr>
           <w:rFonts w:ascii="Arial" w:hAnsi="Arial" w:cs="Arial"/>
-          <w:lang w:val="mk-MK"/>
-        </w:rPr>
-      </w:pPr>
-      <w:bookmarkStart w:id="3" w:name="_GoBack"/>
+          <w:sz w:val="28"/>
+          <w:lang w:val="mk-MK"/>
+        </w:rPr>
+      </w:pPr>
+      <w:r>
+        <w:rPr>
+          <w:rFonts w:ascii="Arial" w:hAnsi="Arial" w:cs="Arial"/>
+          <w:sz w:val="28"/>
+          <w:lang w:val="mk-MK"/>
+        </w:rPr>
+        <w:tab/>
+        <w:t xml:space="preserve">МојаКорпа ќе биде </w:t>
+      </w:r>
+      <w:r>
+        <w:rPr>
+          <w:rFonts w:ascii="Arial" w:hAnsi="Arial" w:cs="Arial"/>
+          <w:sz w:val="28"/>
+          <w:lang w:val="mk-MK"/>
+        </w:rPr>
+        <w:t>систем кој</w:t>
+      </w:r>
+      <w:r>
+        <w:rPr>
+          <w:rFonts w:ascii="Arial" w:hAnsi="Arial" w:cs="Arial"/>
+          <w:sz w:val="28"/>
+          <w:lang w:val="mk-MK"/>
+        </w:rPr>
+        <w:t xml:space="preserve"> ќе овозможува брз при</w:t>
+      </w:r>
+      <w:r>
+        <w:rPr>
+          <w:rFonts w:ascii="Arial" w:hAnsi="Arial" w:cs="Arial"/>
+          <w:sz w:val="28"/>
+          <w:lang w:val="mk-MK"/>
+        </w:rPr>
+        <w:t>стап до сите потребни намирници, како и нивна достава во целиот процес.</w:t>
+      </w:r>
+    </w:p>
+    <w:p>
+      <w:pPr>
+        <w:pStyle w:val="Heading1"/>
+        <w:rPr>
+          <w:rFonts w:ascii="Arial" w:hAnsi="Arial" w:cs="Arial"/>
+          <w:lang w:val="mk-MK"/>
+        </w:rPr>
+      </w:pPr>
+      <w:bookmarkStart w:id="3" w:name="_Toc121934846"/>
+      <w:r>
+        <w:rPr>
+          <w:rFonts w:ascii="Arial" w:hAnsi="Arial" w:cs="Arial"/>
+          <w:lang w:val="mk-MK"/>
+        </w:rPr>
+        <w:t>3. Таргет група на апликацијата</w:t>
+      </w:r>
       <w:bookmarkEnd w:id="3"/>
     </w:p>
     <w:p>
       <w:pPr>
-        <w:pStyle w:val="Heading1"/>
-        <w:rPr>
-          <w:rFonts w:ascii="Arial" w:hAnsi="Arial" w:cs="Arial"/>
-          <w:lang w:val="mk-MK"/>
-        </w:rPr>
-      </w:pPr>
-      <w:bookmarkStart w:id="4" w:name="_Toc120745264"/>
-      <w:r>
-        <w:rPr>
-          <w:rFonts w:ascii="Arial" w:hAnsi="Arial" w:cs="Arial"/>
-          <w:lang w:val="mk-MK"/>
-        </w:rPr>
-        <w:t>3. Таргет група на апликацијата</w:t>
-      </w:r>
-      <w:bookmarkEnd w:id="4"/>
+        <w:rPr>
+          <w:rFonts w:ascii="Arial" w:hAnsi="Arial" w:cs="Arial"/>
+          <w:lang w:val="mk-MK"/>
+        </w:rPr>
+      </w:pPr>
+      <w:r>
+        <w:rPr>
+          <w:rFonts w:ascii="Arial" w:hAnsi="Arial" w:cs="Arial"/>
+          <w:lang w:val="mk-MK"/>
+        </w:rPr>
+        <w:tab/>
+      </w:r>
+      <w:r>
+        <w:rPr>
+          <w:rFonts w:ascii="Arial" w:hAnsi="Arial" w:cs="Arial"/>
+          <w:sz w:val="28"/>
+          <w:lang w:val="mk-MK"/>
+        </w:rPr>
+        <w:t xml:space="preserve">Цел на апликацијата е да ја погоди сеопфатната популација, како псоледица на фактот што може да биде од помош на сите луѓе без разлика на никакви параметри. Секој што би сакал да биде организиран и да додаде едно ново ниво на планирање на секојдневните обврски ќе има огромна корист од апликацијата. </w:t>
+      </w:r>
     </w:p>
     <w:p>
       <w:pPr>
-        <w:rPr>
-          <w:rFonts w:ascii="Arial" w:hAnsi="Arial" w:cs="Arial"/>
-          <w:lang w:val="mk-MK"/>
-        </w:rPr>
-      </w:pPr>
+        <w:pStyle w:val="Heading1"/>
+        <w:rPr>
+          <w:rFonts w:ascii="Arial" w:hAnsi="Arial" w:cs="Arial"/>
+        </w:rPr>
+      </w:pPr>
+      <w:bookmarkStart w:id="4" w:name="_Toc121934847"/>
+      <w:r>
+        <w:rPr>
+          <w:rFonts w:ascii="Arial" w:hAnsi="Arial" w:cs="Arial"/>
+          <w:lang w:val="mk-MK"/>
+        </w:rPr>
+        <w:t>4. Кориснички побарувања</w:t>
+      </w:r>
+      <w:bookmarkEnd w:id="4"/>
+      <w:r>
+        <w:rPr>
+          <w:rFonts w:ascii="Arial" w:hAnsi="Arial" w:cs="Arial"/>
+          <w:lang w:val="mk-MK"/>
+        </w:rPr>
+        <w:t xml:space="preserve"> </w:t>
+      </w:r>
+    </w:p>
+    <w:tbl>
+      <w:tblPr>
+        <w:tblW w:w="0" w:type="auto"/>
+        <w:jc w:val="center"/>
+        <w:tblBorders>
+          <w:top w:val="single" w:sz="4" w:space="0" w:color="auto"/>
+          <w:left w:val="single" w:sz="4" w:space="0" w:color="auto"/>
+          <w:bottom w:val="single" w:sz="4" w:space="0" w:color="auto"/>
+          <w:right w:val="single" w:sz="4" w:space="0" w:color="auto"/>
+          <w:insideH w:val="single" w:sz="4" w:space="0" w:color="auto"/>
+          <w:insideV w:val="single" w:sz="4" w:space="0" w:color="auto"/>
+        </w:tblBorders>
+        <w:tblLook w:val="04A0" w:firstRow="1" w:lastRow="0" w:firstColumn="1" w:lastColumn="0" w:noHBand="0" w:noVBand="1"/>
+      </w:tblPr>
+      <w:tblGrid>
+        <w:gridCol w:w="3085"/>
+        <w:gridCol w:w="6491"/>
+      </w:tblGrid>
+      <w:tr>
+        <w:trPr>
+          <w:trHeight w:hRule="exact" w:val="288"/>
+          <w:jc w:val="center"/>
+        </w:trPr>
+        <w:tc>
+          <w:tcPr>
+            <w:tcW w:w="3085" w:type="dxa"/>
+            <w:tcBorders>
+              <w:bottom w:val="single" w:sz="4" w:space="0" w:color="auto"/>
+            </w:tcBorders>
+            <w:shd w:val="clear" w:color="auto" w:fill="auto"/>
+          </w:tcPr>
+          <w:p>
+            <w:pPr>
+              <w:jc w:val="center"/>
+              <w:rPr>
+                <w:rFonts w:ascii="Arial" w:eastAsia="Calibri" w:hAnsi="Arial" w:cs="Arial"/>
+                <w:b/>
+                <w:sz w:val="24"/>
+                <w:lang w:val="mk-MK"/>
+              </w:rPr>
+            </w:pPr>
+            <w:r>
+              <w:rPr>
+                <w:rFonts w:ascii="Arial" w:eastAsia="Calibri" w:hAnsi="Arial" w:cs="Arial"/>
+                <w:b/>
+                <w:sz w:val="24"/>
+                <w:lang w:val="mk-MK"/>
+              </w:rPr>
+              <w:t>Ниво на приоритет</w:t>
+            </w:r>
+          </w:p>
+        </w:tc>
+        <w:tc>
+          <w:tcPr>
+            <w:tcW w:w="6491" w:type="dxa"/>
+            <w:tcBorders>
+              <w:bottom w:val="single" w:sz="4" w:space="0" w:color="auto"/>
+            </w:tcBorders>
+            <w:shd w:val="clear" w:color="auto" w:fill="auto"/>
+          </w:tcPr>
+          <w:p>
+            <w:pPr>
+              <w:jc w:val="center"/>
+              <w:rPr>
+                <w:rFonts w:ascii="Arial" w:eastAsia="Calibri" w:hAnsi="Arial" w:cs="Arial"/>
+                <w:b/>
+                <w:sz w:val="24"/>
+                <w:lang w:val="mk-MK"/>
+              </w:rPr>
+            </w:pPr>
+            <w:r>
+              <w:rPr>
+                <w:rFonts w:ascii="Arial" w:eastAsia="Calibri" w:hAnsi="Arial" w:cs="Arial"/>
+                <w:b/>
+                <w:sz w:val="24"/>
+                <w:lang w:val="mk-MK"/>
+              </w:rPr>
+              <w:t>Опис</w:t>
+            </w:r>
+          </w:p>
+        </w:tc>
+      </w:tr>
+      <w:tr>
+        <w:trPr>
+          <w:trHeight w:hRule="exact" w:val="288"/>
+          <w:jc w:val="center"/>
+        </w:trPr>
+        <w:tc>
+          <w:tcPr>
+            <w:tcW w:w="3085" w:type="dxa"/>
+            <w:tcBorders>
+              <w:top w:val="single" w:sz="4" w:space="0" w:color="auto"/>
+            </w:tcBorders>
+            <w:shd w:val="clear" w:color="auto" w:fill="auto"/>
+          </w:tcPr>
+          <w:p>
+            <w:pPr>
+              <w:rPr>
+                <w:rFonts w:ascii="Arial" w:eastAsia="Calibri" w:hAnsi="Arial" w:cs="Arial"/>
+                <w:sz w:val="24"/>
+                <w:lang w:val="mk-MK"/>
+              </w:rPr>
+            </w:pPr>
+            <w:r>
+              <w:rPr>
+                <w:rFonts w:ascii="Arial" w:eastAsia="Calibri" w:hAnsi="Arial" w:cs="Arial"/>
+                <w:sz w:val="24"/>
+                <w:lang w:val="mk-MK"/>
+              </w:rPr>
+              <w:t>Приоритет од прво ниво</w:t>
+            </w:r>
+          </w:p>
+        </w:tc>
+        <w:tc>
+          <w:tcPr>
+            <w:tcW w:w="6491" w:type="dxa"/>
+            <w:tcBorders>
+              <w:top w:val="single" w:sz="4" w:space="0" w:color="auto"/>
+            </w:tcBorders>
+            <w:shd w:val="clear" w:color="auto" w:fill="auto"/>
+          </w:tcPr>
+          <w:p>
+            <w:pPr>
+              <w:rPr>
+                <w:rFonts w:ascii="Arial" w:eastAsia="Calibri" w:hAnsi="Arial" w:cs="Arial"/>
+                <w:sz w:val="24"/>
+                <w:lang w:val="mk-MK"/>
+              </w:rPr>
+            </w:pPr>
+            <w:r>
+              <w:rPr>
+                <w:rFonts w:ascii="Arial" w:eastAsia="Calibri" w:hAnsi="Arial" w:cs="Arial"/>
+                <w:sz w:val="24"/>
+                <w:lang w:val="mk-MK"/>
+              </w:rPr>
+              <w:t>Есенцијална, потребна, и неопходна функционалност</w:t>
+            </w:r>
+          </w:p>
+        </w:tc>
+      </w:tr>
+      <w:tr>
+        <w:trPr>
+          <w:trHeight w:hRule="exact" w:val="288"/>
+          <w:jc w:val="center"/>
+        </w:trPr>
+        <w:tc>
+          <w:tcPr>
+            <w:tcW w:w="3085" w:type="dxa"/>
+            <w:shd w:val="clear" w:color="auto" w:fill="auto"/>
+          </w:tcPr>
+          <w:p>
+            <w:pPr>
+              <w:rPr>
+                <w:rFonts w:ascii="Arial" w:eastAsia="Calibri" w:hAnsi="Arial" w:cs="Arial"/>
+                <w:sz w:val="24"/>
+                <w:lang w:val="mk-MK"/>
+              </w:rPr>
+            </w:pPr>
+            <w:r>
+              <w:rPr>
+                <w:rFonts w:ascii="Arial" w:eastAsia="Calibri" w:hAnsi="Arial" w:cs="Arial"/>
+                <w:sz w:val="24"/>
+                <w:lang w:val="mk-MK"/>
+              </w:rPr>
+              <w:t>Приоритет</w:t>
+            </w:r>
+            <w:r>
+              <w:rPr>
+                <w:rFonts w:ascii="Arial" w:eastAsia="Calibri" w:hAnsi="Arial" w:cs="Arial"/>
+                <w:sz w:val="24"/>
+              </w:rPr>
+              <w:t xml:space="preserve"> </w:t>
+            </w:r>
+            <w:r>
+              <w:rPr>
+                <w:rFonts w:ascii="Arial" w:eastAsia="Calibri" w:hAnsi="Arial" w:cs="Arial"/>
+                <w:sz w:val="24"/>
+                <w:lang w:val="mk-MK"/>
+              </w:rPr>
+              <w:t>од</w:t>
+            </w:r>
+            <w:r>
+              <w:rPr>
+                <w:rFonts w:ascii="Arial" w:eastAsia="Calibri" w:hAnsi="Arial" w:cs="Arial"/>
+                <w:sz w:val="24"/>
+                <w:lang w:val="mk-MK"/>
+              </w:rPr>
+              <w:t xml:space="preserve"> второ ниво</w:t>
+            </w:r>
+          </w:p>
+        </w:tc>
+        <w:tc>
+          <w:tcPr>
+            <w:tcW w:w="6491" w:type="dxa"/>
+            <w:shd w:val="clear" w:color="auto" w:fill="auto"/>
+          </w:tcPr>
+          <w:p>
+            <w:pPr>
+              <w:rPr>
+                <w:rFonts w:ascii="Arial" w:eastAsia="Calibri" w:hAnsi="Arial" w:cs="Arial"/>
+                <w:sz w:val="24"/>
+                <w:lang w:val="mk-MK"/>
+              </w:rPr>
+            </w:pPr>
+            <w:r>
+              <w:rPr>
+                <w:rFonts w:ascii="Arial" w:eastAsia="Calibri" w:hAnsi="Arial" w:cs="Arial"/>
+                <w:sz w:val="24"/>
+                <w:lang w:val="mk-MK"/>
+              </w:rPr>
+              <w:t>Посакувана функционалност</w:t>
+            </w:r>
+          </w:p>
+        </w:tc>
+      </w:tr>
+      <w:tr>
+        <w:trPr>
+          <w:trHeight w:hRule="exact" w:val="288"/>
+          <w:jc w:val="center"/>
+        </w:trPr>
+        <w:tc>
+          <w:tcPr>
+            <w:tcW w:w="3085" w:type="dxa"/>
+            <w:shd w:val="clear" w:color="auto" w:fill="auto"/>
+          </w:tcPr>
+          <w:p>
+            <w:pPr>
+              <w:rPr>
+                <w:rFonts w:ascii="Arial" w:eastAsia="Calibri" w:hAnsi="Arial" w:cs="Arial"/>
+                <w:sz w:val="24"/>
+                <w:lang w:val="mk-MK"/>
+              </w:rPr>
+            </w:pPr>
+            <w:r>
+              <w:rPr>
+                <w:rFonts w:ascii="Arial" w:eastAsia="Calibri" w:hAnsi="Arial" w:cs="Arial"/>
+                <w:sz w:val="24"/>
+                <w:lang w:val="mk-MK"/>
+              </w:rPr>
+              <w:t>Приоритет од трето ниво</w:t>
+            </w:r>
+          </w:p>
+        </w:tc>
+        <w:tc>
+          <w:tcPr>
+            <w:tcW w:w="6491" w:type="dxa"/>
+            <w:shd w:val="clear" w:color="auto" w:fill="auto"/>
+          </w:tcPr>
+          <w:p>
+            <w:pPr>
+              <w:rPr>
+                <w:rFonts w:ascii="Arial" w:eastAsia="Calibri" w:hAnsi="Arial" w:cs="Arial"/>
+                <w:sz w:val="24"/>
+                <w:lang w:val="mk-MK"/>
+              </w:rPr>
+            </w:pPr>
+            <w:r>
+              <w:rPr>
+                <w:rFonts w:ascii="Arial" w:eastAsia="Calibri" w:hAnsi="Arial" w:cs="Arial"/>
+                <w:sz w:val="24"/>
+                <w:lang w:val="mk-MK"/>
+              </w:rPr>
+              <w:t>Додатна функционалност</w:t>
+            </w:r>
+          </w:p>
+        </w:tc>
+      </w:tr>
+    </w:tbl>
+    <w:p>
+      <w:pPr>
+        <w:spacing w:before="240" w:after="0"/>
+        <w:rPr>
+          <w:rFonts w:ascii="Arial" w:hAnsi="Arial" w:cs="Arial"/>
+          <w:sz w:val="28"/>
+          <w:lang w:val="mk-MK"/>
+        </w:rPr>
+      </w:pPr>
+      <w:r>
+        <w:rPr>
+          <w:rFonts w:ascii="Arial" w:hAnsi="Arial" w:cs="Arial"/>
+          <w:sz w:val="28"/>
+        </w:rPr>
+        <w:t xml:space="preserve">1. </w:t>
+      </w:r>
+      <w:r>
+        <w:rPr>
+          <w:rFonts w:ascii="Arial" w:hAnsi="Arial" w:cs="Arial"/>
+          <w:sz w:val="28"/>
+          <w:lang w:val="mk-MK"/>
+        </w:rPr>
+        <w:t xml:space="preserve">Системот ќе работи на </w:t>
+      </w:r>
+      <w:r>
+        <w:rPr>
+          <w:rFonts w:ascii="Arial" w:hAnsi="Arial" w:cs="Arial"/>
+          <w:sz w:val="28"/>
+          <w:lang w:val="mk-MK"/>
+        </w:rPr>
+        <w:t xml:space="preserve">македонски </w:t>
+      </w:r>
+      <w:r>
+        <w:rPr>
+          <w:rFonts w:ascii="Arial" w:hAnsi="Arial" w:cs="Arial"/>
+          <w:sz w:val="28"/>
+          <w:lang w:val="mk-MK"/>
+        </w:rPr>
+        <w:t>јазик.</w:t>
+      </w:r>
+      <w:r>
+        <w:rPr>
+          <w:rFonts w:ascii="Arial" w:hAnsi="Arial" w:cs="Arial"/>
+          <w:sz w:val="28"/>
+          <w:lang w:val="mk-MK"/>
+        </w:rPr>
+        <w:tab/>
+      </w:r>
+      <w:r>
+        <w:rPr>
+          <w:rFonts w:ascii="Arial" w:hAnsi="Arial" w:cs="Arial"/>
+          <w:sz w:val="28"/>
+          <w:lang w:val="mk-MK"/>
+        </w:rPr>
+        <w:tab/>
+      </w:r>
+      <w:r>
+        <w:rPr>
+          <w:rFonts w:ascii="Arial" w:hAnsi="Arial" w:cs="Arial"/>
+          <w:i/>
+          <w:sz w:val="28"/>
+          <w:lang w:val="mk-MK"/>
+        </w:rPr>
+        <w:t>Приоритет 1</w:t>
+      </w:r>
     </w:p>
     <w:p>
       <w:pPr>
-        <w:pStyle w:val="Heading1"/>
-        <w:rPr>
-          <w:rFonts w:ascii="Arial" w:hAnsi="Arial" w:cs="Arial"/>
-          <w:lang w:val="mk-MK"/>
-        </w:rPr>
-      </w:pPr>
-      <w:bookmarkStart w:id="5" w:name="_Toc120745265"/>
-      <w:r>
-        <w:rPr>
-          <w:rFonts w:ascii="Arial" w:hAnsi="Arial" w:cs="Arial"/>
-          <w:lang w:val="mk-MK"/>
-        </w:rPr>
-        <w:t>4. Кориснички побарувања</w:t>
-      </w:r>
-      <w:bookmarkEnd w:id="5"/>
-      <w:r>
-        <w:rPr>
-          <w:rFonts w:ascii="Arial" w:hAnsi="Arial" w:cs="Arial"/>
-          <w:lang w:val="mk-MK"/>
-        </w:rPr>
-        <w:t xml:space="preserve"> </w:t>
+        <w:spacing w:before="240" w:after="0"/>
+        <w:rPr>
+          <w:rFonts w:ascii="Arial" w:hAnsi="Arial" w:cs="Arial"/>
+          <w:sz w:val="28"/>
+          <w:lang w:val="mk-MK"/>
+        </w:rPr>
+      </w:pPr>
+      <w:r>
+        <w:rPr>
+          <w:rFonts w:ascii="Arial" w:hAnsi="Arial" w:cs="Arial"/>
+          <w:sz w:val="28"/>
+          <w:lang w:val="mk-MK"/>
+        </w:rPr>
+        <w:t xml:space="preserve">2. Системот ќе работи на </w:t>
+      </w:r>
+      <w:r>
+        <w:rPr>
+          <w:rFonts w:ascii="Arial" w:hAnsi="Arial" w:cs="Arial"/>
+          <w:sz w:val="28"/>
+          <w:lang w:val="mk-MK"/>
+        </w:rPr>
+        <w:t xml:space="preserve">англиски </w:t>
+      </w:r>
+      <w:r>
+        <w:rPr>
+          <w:rFonts w:ascii="Arial" w:hAnsi="Arial" w:cs="Arial"/>
+          <w:sz w:val="28"/>
+          <w:lang w:val="mk-MK"/>
+        </w:rPr>
+        <w:t>јазик.</w:t>
+      </w:r>
+      <w:r>
+        <w:rPr>
+          <w:rFonts w:ascii="Arial" w:hAnsi="Arial" w:cs="Arial"/>
+          <w:sz w:val="28"/>
+          <w:lang w:val="mk-MK"/>
+        </w:rPr>
+        <w:tab/>
+      </w:r>
+      <w:r>
+        <w:rPr>
+          <w:rFonts w:ascii="Arial" w:hAnsi="Arial" w:cs="Arial"/>
+          <w:sz w:val="28"/>
+          <w:lang w:val="mk-MK"/>
+        </w:rPr>
+        <w:tab/>
+      </w:r>
+      <w:r>
+        <w:rPr>
+          <w:rFonts w:ascii="Arial" w:hAnsi="Arial" w:cs="Arial"/>
+          <w:i/>
+          <w:sz w:val="28"/>
+          <w:lang w:val="mk-MK"/>
+        </w:rPr>
+        <w:t>Приоритет 2</w:t>
       </w:r>
     </w:p>
     <w:p>
       <w:pPr>
-        <w:rPr>
-          <w:rFonts w:ascii="Arial" w:hAnsi="Arial" w:cs="Arial"/>
-          <w:lang w:val="mk-MK"/>
-        </w:rPr>
-      </w:pPr>
+        <w:spacing w:before="240" w:after="0"/>
+        <w:rPr>
+          <w:rFonts w:ascii="Arial" w:hAnsi="Arial" w:cs="Arial"/>
+          <w:i/>
+          <w:sz w:val="28"/>
+          <w:lang w:val="mk-MK"/>
+        </w:rPr>
+      </w:pPr>
+      <w:r>
+        <w:rPr>
+          <w:rFonts w:ascii="Arial" w:hAnsi="Arial" w:cs="Arial"/>
+          <w:sz w:val="28"/>
+          <w:lang w:val="mk-MK"/>
+        </w:rPr>
+        <w:t>3.</w:t>
+      </w:r>
+      <w:r>
+        <w:rPr>
+          <w:rFonts w:ascii="Arial" w:hAnsi="Arial" w:cs="Arial"/>
+          <w:sz w:val="28"/>
+        </w:rPr>
+        <w:t xml:space="preserve"> </w:t>
+      </w:r>
+      <w:r>
+        <w:rPr>
+          <w:rFonts w:ascii="Arial" w:hAnsi="Arial" w:cs="Arial"/>
+          <w:sz w:val="28"/>
+          <w:lang w:val="mk-MK"/>
+        </w:rPr>
+        <w:t>Системот ќе забрани неовластен пристап.</w:t>
+      </w:r>
+      <w:r>
+        <w:rPr>
+          <w:rFonts w:ascii="Arial" w:hAnsi="Arial" w:cs="Arial"/>
+          <w:sz w:val="28"/>
+          <w:lang w:val="mk-MK"/>
+        </w:rPr>
+        <w:tab/>
+      </w:r>
+      <w:r>
+        <w:rPr>
+          <w:rFonts w:ascii="Arial" w:hAnsi="Arial" w:cs="Arial"/>
+          <w:i/>
+          <w:sz w:val="28"/>
+          <w:lang w:val="mk-MK"/>
+        </w:rPr>
+        <w:t>Приоритет 1</w:t>
+      </w:r>
     </w:p>
     <w:p>
       <w:pPr>
-        <w:pStyle w:val="Heading1"/>
-        <w:rPr>
-          <w:rFonts w:ascii="Arial" w:hAnsi="Arial" w:cs="Arial"/>
-          <w:lang w:val="mk-MK"/>
-        </w:rPr>
-      </w:pPr>
-      <w:bookmarkStart w:id="6" w:name="_Toc120745266"/>
-      <w:r>
-        <w:rPr>
-          <w:rFonts w:ascii="Arial" w:hAnsi="Arial" w:cs="Arial"/>
-          <w:lang w:val="mk-MK"/>
-        </w:rPr>
-        <w:t>5. Претпоставки и побарувања кои треба да се задоволат</w:t>
-      </w:r>
-      <w:bookmarkEnd w:id="6"/>
+        <w:spacing w:before="240" w:after="0"/>
+        <w:rPr>
+          <w:rFonts w:ascii="Arial" w:hAnsi="Arial" w:cs="Arial"/>
+          <w:sz w:val="28"/>
+        </w:rPr>
+      </w:pPr>
+      <w:r>
+        <w:rPr>
+          <w:rFonts w:ascii="Arial" w:hAnsi="Arial" w:cs="Arial"/>
+          <w:sz w:val="28"/>
+          <w:lang w:val="mk-MK"/>
+        </w:rPr>
+        <w:t>4. Системот ќе овозможува избор на производи од понудената листа на производи.</w:t>
+      </w:r>
+      <w:r>
+        <w:rPr>
+          <w:rFonts w:ascii="Arial" w:hAnsi="Arial" w:cs="Arial"/>
+          <w:sz w:val="28"/>
+          <w:lang w:val="mk-MK"/>
+        </w:rPr>
+        <w:tab/>
+      </w:r>
+      <w:r>
+        <w:rPr>
+          <w:rFonts w:ascii="Arial" w:hAnsi="Arial" w:cs="Arial"/>
+          <w:i/>
+          <w:sz w:val="28"/>
+          <w:lang w:val="mk-MK"/>
+        </w:rPr>
+        <w:t>Приоритет 1</w:t>
+      </w:r>
     </w:p>
     <w:p>
       <w:pPr>
-        <w:rPr>
-          <w:rFonts w:ascii="Arial" w:hAnsi="Arial" w:cs="Arial"/>
-          <w:lang w:val="mk-MK"/>
-        </w:rPr>
-      </w:pPr>
+        <w:spacing w:before="240" w:after="0"/>
+        <w:rPr>
+          <w:rFonts w:ascii="Arial" w:hAnsi="Arial" w:cs="Arial"/>
+          <w:sz w:val="28"/>
+          <w:lang w:val="mk-MK"/>
+        </w:rPr>
+      </w:pPr>
+      <w:r>
+        <w:rPr>
+          <w:rFonts w:ascii="Arial" w:hAnsi="Arial" w:cs="Arial"/>
+          <w:sz w:val="28"/>
+          <w:lang w:val="mk-MK"/>
+        </w:rPr>
+        <w:t>5</w:t>
+      </w:r>
+      <w:r>
+        <w:rPr>
+          <w:rFonts w:ascii="Arial" w:hAnsi="Arial" w:cs="Arial"/>
+          <w:sz w:val="28"/>
+        </w:rPr>
+        <w:t xml:space="preserve">. </w:t>
+      </w:r>
+      <w:r>
+        <w:rPr>
+          <w:rFonts w:ascii="Arial" w:hAnsi="Arial" w:cs="Arial"/>
+          <w:sz w:val="28"/>
+          <w:lang w:val="mk-MK"/>
+        </w:rPr>
+        <w:t>Системот ќе овозможува функционалност на шопинг корпичка.</w:t>
+      </w:r>
+      <w:r>
+        <w:rPr>
+          <w:rFonts w:ascii="Arial" w:hAnsi="Arial" w:cs="Arial"/>
+          <w:sz w:val="28"/>
+          <w:lang w:val="mk-MK"/>
+        </w:rPr>
+        <w:tab/>
+      </w:r>
+      <w:r>
+        <w:rPr>
+          <w:rFonts w:ascii="Arial" w:hAnsi="Arial" w:cs="Arial"/>
+          <w:sz w:val="28"/>
+          <w:lang w:val="mk-MK"/>
+        </w:rPr>
+        <w:tab/>
+      </w:r>
+      <w:r>
+        <w:rPr>
+          <w:rFonts w:ascii="Arial" w:hAnsi="Arial" w:cs="Arial"/>
+          <w:i/>
+          <w:sz w:val="28"/>
+          <w:lang w:val="mk-MK"/>
+        </w:rPr>
+        <w:t>Приоритет 1</w:t>
+      </w:r>
     </w:p>
     <w:p>
       <w:pPr>
-        <w:pStyle w:val="Heading1"/>
-        <w:rPr>
-          <w:rFonts w:ascii="Arial" w:hAnsi="Arial" w:cs="Arial"/>
-          <w:lang w:val="mk-MK"/>
-        </w:rPr>
-      </w:pPr>
-      <w:bookmarkStart w:id="7" w:name="_Toc120745267"/>
-      <w:r>
-        <w:rPr>
-          <w:rFonts w:ascii="Arial" w:hAnsi="Arial" w:cs="Arial"/>
-          <w:lang w:val="mk-MK"/>
-        </w:rPr>
-        <w:t>6. Краток опис на карактеристиките на апликацијата</w:t>
-      </w:r>
-      <w:bookmarkEnd w:id="7"/>
-      <w:r>
-        <w:rPr>
-          <w:rFonts w:ascii="Arial" w:hAnsi="Arial" w:cs="Arial"/>
-          <w:lang w:val="mk-MK"/>
-        </w:rPr>
-        <w:t xml:space="preserve"> </w:t>
+        <w:spacing w:before="240" w:after="0"/>
+        <w:rPr>
+          <w:rFonts w:ascii="Arial" w:hAnsi="Arial" w:cs="Arial"/>
+          <w:i/>
+          <w:sz w:val="28"/>
+          <w:lang w:val="mk-MK"/>
+        </w:rPr>
+      </w:pPr>
+      <w:r>
+        <w:rPr>
+          <w:rFonts w:ascii="Arial" w:hAnsi="Arial" w:cs="Arial"/>
+          <w:sz w:val="28"/>
+          <w:lang w:val="mk-MK"/>
+        </w:rPr>
+        <w:lastRenderedPageBreak/>
+        <w:t>6</w:t>
+      </w:r>
+      <w:r>
+        <w:rPr>
+          <w:rFonts w:ascii="Arial" w:hAnsi="Arial" w:cs="Arial"/>
+          <w:sz w:val="28"/>
+          <w:lang w:val="mk-MK"/>
+        </w:rPr>
+        <w:t>. Системот ќе овозможува пристап до веб сервис.</w:t>
+      </w:r>
+      <w:r>
+        <w:rPr>
+          <w:rFonts w:ascii="Arial" w:hAnsi="Arial" w:cs="Arial"/>
+          <w:sz w:val="28"/>
+          <w:lang w:val="mk-MK"/>
+        </w:rPr>
+        <w:tab/>
+      </w:r>
+      <w:r>
+        <w:rPr>
+          <w:rFonts w:ascii="Arial" w:hAnsi="Arial" w:cs="Arial"/>
+          <w:i/>
+          <w:sz w:val="28"/>
+          <w:lang w:val="mk-MK"/>
+        </w:rPr>
+        <w:t>Приоритет 2</w:t>
       </w:r>
     </w:p>
     <w:p>
       <w:pPr>
-        <w:rPr>
-          <w:rFonts w:ascii="Arial" w:hAnsi="Arial" w:cs="Arial"/>
-          <w:lang w:val="mk-MK"/>
-        </w:rPr>
-      </w:pPr>
+        <w:spacing w:before="240" w:after="0"/>
+        <w:rPr>
+          <w:rFonts w:ascii="Arial" w:hAnsi="Arial" w:cs="Arial"/>
+          <w:sz w:val="28"/>
+          <w:lang w:val="mk-MK"/>
+        </w:rPr>
+      </w:pPr>
+      <w:r>
+        <w:rPr>
+          <w:rFonts w:ascii="Arial" w:hAnsi="Arial" w:cs="Arial"/>
+          <w:sz w:val="28"/>
+          <w:lang w:val="mk-MK"/>
+        </w:rPr>
+        <w:t>7</w:t>
+      </w:r>
+      <w:r>
+        <w:rPr>
+          <w:rFonts w:ascii="Arial" w:hAnsi="Arial" w:cs="Arial"/>
+          <w:sz w:val="28"/>
+          <w:lang w:val="mk-MK"/>
+        </w:rPr>
+        <w:t xml:space="preserve">. Системот ќе овозможува </w:t>
+      </w:r>
+      <w:r>
+        <w:rPr>
+          <w:rFonts w:ascii="Arial" w:hAnsi="Arial" w:cs="Arial"/>
+          <w:sz w:val="28"/>
+          <w:lang w:val="mk-MK"/>
+        </w:rPr>
+        <w:t>локациски сервис.</w:t>
+      </w:r>
+      <w:r>
+        <w:rPr>
+          <w:rFonts w:ascii="Arial" w:hAnsi="Arial" w:cs="Arial"/>
+          <w:sz w:val="28"/>
+          <w:lang w:val="mk-MK"/>
+        </w:rPr>
+        <w:tab/>
+      </w:r>
+      <w:r>
+        <w:rPr>
+          <w:rFonts w:ascii="Arial" w:hAnsi="Arial" w:cs="Arial"/>
+          <w:sz w:val="28"/>
+          <w:lang w:val="mk-MK"/>
+        </w:rPr>
+        <w:tab/>
+      </w:r>
+      <w:r>
+        <w:rPr>
+          <w:rFonts w:ascii="Arial" w:hAnsi="Arial" w:cs="Arial"/>
+          <w:i/>
+          <w:sz w:val="28"/>
+          <w:lang w:val="mk-MK"/>
+        </w:rPr>
+        <w:t>Приоритет 2</w:t>
+      </w:r>
     </w:p>
     <w:p>
       <w:pPr>
+        <w:spacing w:before="240" w:after="0"/>
+        <w:rPr>
+          <w:rFonts w:ascii="Arial" w:hAnsi="Arial" w:cs="Arial"/>
+          <w:sz w:val="28"/>
+          <w:lang w:val="mk-MK"/>
+        </w:rPr>
+      </w:pPr>
+      <w:r>
+        <w:rPr>
+          <w:rFonts w:ascii="Arial" w:hAnsi="Arial" w:cs="Arial"/>
+          <w:sz w:val="28"/>
+          <w:lang w:val="mk-MK"/>
+        </w:rPr>
+        <w:t>8</w:t>
+      </w:r>
+      <w:r>
+        <w:rPr>
+          <w:rFonts w:ascii="Arial" w:hAnsi="Arial" w:cs="Arial"/>
+          <w:sz w:val="28"/>
+          <w:lang w:val="mk-MK"/>
+        </w:rPr>
+        <w:t>. Системот ќе користи сензори или камера.</w:t>
+      </w:r>
+      <w:r>
+        <w:rPr>
+          <w:rFonts w:ascii="Arial" w:hAnsi="Arial" w:cs="Arial"/>
+          <w:sz w:val="28"/>
+          <w:lang w:val="mk-MK"/>
+        </w:rPr>
+        <w:tab/>
+      </w:r>
+      <w:r>
+        <w:rPr>
+          <w:rFonts w:ascii="Arial" w:hAnsi="Arial" w:cs="Arial"/>
+          <w:sz w:val="28"/>
+          <w:lang w:val="mk-MK"/>
+        </w:rPr>
+        <w:tab/>
+      </w:r>
+      <w:r>
+        <w:rPr>
+          <w:rFonts w:ascii="Arial" w:hAnsi="Arial" w:cs="Arial"/>
+          <w:i/>
+          <w:sz w:val="28"/>
+          <w:lang w:val="mk-MK"/>
+        </w:rPr>
+        <w:t>Приоритет 3</w:t>
+      </w:r>
+    </w:p>
+    <w:p>
+      <w:pPr>
+        <w:spacing w:before="240" w:after="0"/>
+        <w:rPr>
+          <w:rFonts w:ascii="Arial" w:hAnsi="Arial" w:cs="Arial"/>
+          <w:i/>
+          <w:sz w:val="28"/>
+        </w:rPr>
+      </w:pPr>
+      <w:r>
+        <w:rPr>
+          <w:rFonts w:ascii="Arial" w:hAnsi="Arial" w:cs="Arial"/>
+          <w:sz w:val="28"/>
+          <w:lang w:val="mk-MK"/>
+        </w:rPr>
+        <w:t>9</w:t>
+      </w:r>
+      <w:r>
+        <w:rPr>
+          <w:rFonts w:ascii="Arial" w:hAnsi="Arial" w:cs="Arial"/>
+          <w:sz w:val="28"/>
+          <w:lang w:val="mk-MK"/>
+        </w:rPr>
+        <w:t>. Системот ќе биде интегриран со база на податоци.</w:t>
+      </w:r>
+      <w:r>
+        <w:rPr>
+          <w:rFonts w:ascii="Arial" w:hAnsi="Arial" w:cs="Arial"/>
+          <w:sz w:val="28"/>
+        </w:rPr>
+        <w:t xml:space="preserve">   </w:t>
+      </w:r>
+      <w:r>
+        <w:rPr>
+          <w:rFonts w:ascii="Arial" w:hAnsi="Arial" w:cs="Arial"/>
+          <w:i/>
+          <w:sz w:val="28"/>
+          <w:lang w:val="mk-MK"/>
+        </w:rPr>
+        <w:t>Приоритет 2</w:t>
+      </w:r>
+    </w:p>
+    <w:p>
+      <w:pPr>
+        <w:spacing w:before="240" w:after="0"/>
+        <w:rPr>
+          <w:rFonts w:ascii="Arial" w:hAnsi="Arial" w:cs="Arial"/>
+          <w:i/>
+          <w:sz w:val="28"/>
+          <w:lang w:val="mk-MK"/>
+        </w:rPr>
+      </w:pPr>
+      <w:r>
+        <w:rPr>
+          <w:rFonts w:ascii="Arial" w:hAnsi="Arial" w:cs="Arial"/>
+          <w:sz w:val="28"/>
+          <w:lang w:val="mk-MK"/>
+        </w:rPr>
+        <w:t>10</w:t>
+      </w:r>
+      <w:r>
+        <w:rPr>
+          <w:rFonts w:ascii="Arial" w:hAnsi="Arial" w:cs="Arial"/>
+          <w:sz w:val="28"/>
+        </w:rPr>
+        <w:t xml:space="preserve">. </w:t>
+      </w:r>
+      <w:r>
+        <w:rPr>
+          <w:rFonts w:ascii="Arial" w:hAnsi="Arial" w:cs="Arial"/>
+          <w:sz w:val="28"/>
+          <w:lang w:val="mk-MK"/>
+        </w:rPr>
+        <w:t>Системот нема да има повеќе од еден пад на дневно ниво.</w:t>
+      </w:r>
+      <w:r>
+        <w:rPr>
+          <w:rFonts w:ascii="Arial" w:hAnsi="Arial" w:cs="Arial"/>
+          <w:sz w:val="28"/>
+          <w:lang w:val="mk-MK"/>
+        </w:rPr>
+        <w:tab/>
+      </w:r>
+      <w:r>
+        <w:rPr>
+          <w:rFonts w:ascii="Arial" w:hAnsi="Arial" w:cs="Arial"/>
+          <w:sz w:val="28"/>
+          <w:lang w:val="mk-MK"/>
+        </w:rPr>
+        <w:tab/>
+      </w:r>
+      <w:r>
+        <w:rPr>
+          <w:rFonts w:ascii="Arial" w:hAnsi="Arial" w:cs="Arial"/>
+          <w:i/>
+          <w:sz w:val="28"/>
+          <w:lang w:val="mk-MK"/>
+        </w:rPr>
+        <w:t>Приоритет 2</w:t>
+      </w:r>
+    </w:p>
+    <w:p>
+      <w:pPr>
+        <w:spacing w:before="240"/>
+        <w:rPr>
+          <w:rFonts w:ascii="Arial" w:hAnsi="Arial" w:cs="Arial"/>
+          <w:sz w:val="28"/>
+          <w:lang w:val="mk-MK"/>
+        </w:rPr>
+      </w:pPr>
+      <w:r>
+        <w:rPr>
+          <w:rFonts w:ascii="Arial" w:hAnsi="Arial" w:cs="Arial"/>
+          <w:sz w:val="28"/>
+          <w:lang w:val="mk-MK"/>
+        </w:rPr>
+        <w:t>11</w:t>
+      </w:r>
+      <w:r>
+        <w:rPr>
+          <w:rFonts w:ascii="Arial" w:hAnsi="Arial" w:cs="Arial"/>
+          <w:sz w:val="28"/>
+          <w:lang w:val="mk-MK"/>
+        </w:rPr>
+        <w:t>. Системот ќе се стартува за помалку од 2 секунди на сопствен уред на корисникот.</w:t>
+      </w:r>
+      <w:r>
+        <w:rPr>
+          <w:rFonts w:ascii="Arial" w:hAnsi="Arial" w:cs="Arial"/>
+          <w:sz w:val="28"/>
+          <w:lang w:val="mk-MK"/>
+        </w:rPr>
+        <w:tab/>
+      </w:r>
+      <w:r>
+        <w:rPr>
+          <w:rFonts w:ascii="Arial" w:hAnsi="Arial" w:cs="Arial"/>
+          <w:i/>
+          <w:sz w:val="28"/>
+          <w:lang w:val="mk-MK"/>
+        </w:rPr>
+        <w:tab/>
+        <w:t>Приоритет 2</w:t>
+      </w:r>
+    </w:p>
+    <w:p>
+      <w:pPr>
         <w:pStyle w:val="Heading1"/>
         <w:rPr>
           <w:rFonts w:ascii="Arial" w:hAnsi="Arial" w:cs="Arial"/>
           <w:lang w:val="mk-MK"/>
         </w:rPr>
       </w:pPr>
-      <w:bookmarkStart w:id="8" w:name="_Toc120745268"/>
-      <w:r>
-        <w:rPr>
-          <w:rFonts w:ascii="Arial" w:hAnsi="Arial" w:cs="Arial"/>
-          <w:lang w:val="mk-MK"/>
-        </w:rPr>
-        <w:t xml:space="preserve">7. </w:t>
-      </w:r>
-      <w:r>
-        <w:rPr>
-          <w:rFonts w:ascii="Arial" w:hAnsi="Arial" w:cs="Arial"/>
-        </w:rPr>
-        <w:t>UML</w:t>
-      </w:r>
-      <w:r>
-        <w:rPr>
-          <w:rFonts w:ascii="Arial" w:hAnsi="Arial" w:cs="Arial"/>
-          <w:lang w:val="mk-MK"/>
-        </w:rPr>
-        <w:t xml:space="preserve"> дијаграм на апликацијата</w:t>
-      </w:r>
+      <w:bookmarkStart w:id="5" w:name="_Toc121934848"/>
+      <w:r>
+        <w:rPr>
+          <w:rFonts w:ascii="Arial" w:hAnsi="Arial" w:cs="Arial"/>
+          <w:lang w:val="mk-MK"/>
+        </w:rPr>
+        <w:t>5. Претпоставки и побарувања кои треба да се задоволат</w:t>
+      </w:r>
+      <w:bookmarkEnd w:id="5"/>
+    </w:p>
+    <w:p>
+      <w:pPr>
+        <w:rPr>
+          <w:rFonts w:ascii="Arial" w:hAnsi="Arial" w:cs="Arial"/>
+          <w:sz w:val="28"/>
+        </w:rPr>
+      </w:pPr>
+      <w:r>
+        <w:rPr>
+          <w:rFonts w:ascii="Arial" w:hAnsi="Arial" w:cs="Arial"/>
+          <w:sz w:val="28"/>
+          <w:lang w:val="mk-MK"/>
+        </w:rPr>
+        <w:t xml:space="preserve">Апликацијата е должна да испочитува неколку побарувања како што се: да користи веб сервис, да користи своеволни </w:t>
+      </w:r>
+      <w:r>
+        <w:rPr>
+          <w:rFonts w:ascii="Arial" w:hAnsi="Arial" w:cs="Arial"/>
+          <w:sz w:val="28"/>
+        </w:rPr>
+        <w:t xml:space="preserve">user-interface </w:t>
+      </w:r>
+      <w:r>
+        <w:rPr>
+          <w:rFonts w:ascii="Arial" w:hAnsi="Arial" w:cs="Arial"/>
+          <w:sz w:val="28"/>
+          <w:lang w:val="mk-MK"/>
+        </w:rPr>
+        <w:t>елементи, истата да применува барем 3 од</w:t>
+      </w:r>
+      <w:r>
+        <w:rPr>
+          <w:rFonts w:ascii="Arial" w:hAnsi="Arial" w:cs="Arial"/>
+          <w:sz w:val="28"/>
+        </w:rPr>
+        <w:t xml:space="preserve"> </w:t>
+      </w:r>
+      <w:r>
+        <w:rPr>
+          <w:rFonts w:ascii="Arial" w:hAnsi="Arial" w:cs="Arial"/>
+          <w:sz w:val="28"/>
+          <w:lang w:val="mk-MK"/>
+        </w:rPr>
+        <w:t xml:space="preserve">следните шаблони за дизајн на софтвер: </w:t>
+      </w:r>
+      <w:r>
+        <w:rPr>
+          <w:rFonts w:ascii="Arial" w:hAnsi="Arial" w:cs="Arial"/>
+          <w:sz w:val="28"/>
+        </w:rPr>
+        <w:t xml:space="preserve">Singleton, </w:t>
+      </w:r>
+      <w:r>
+        <w:rPr>
+          <w:rFonts w:ascii="Arial" w:hAnsi="Arial" w:cs="Arial"/>
+          <w:sz w:val="28"/>
+          <w:lang w:val="mk-MK"/>
+        </w:rPr>
+        <w:t>метод на фабрика (</w:t>
+      </w:r>
+      <w:r>
+        <w:rPr>
+          <w:rFonts w:ascii="Arial" w:hAnsi="Arial" w:cs="Arial"/>
+          <w:sz w:val="28"/>
+        </w:rPr>
+        <w:t>Factory Method</w:t>
+      </w:r>
+      <w:r>
+        <w:rPr>
+          <w:rFonts w:ascii="Arial" w:hAnsi="Arial" w:cs="Arial"/>
+          <w:sz w:val="28"/>
+          <w:lang w:val="mk-MK"/>
+        </w:rPr>
+        <w:t>)</w:t>
+      </w:r>
+      <w:r>
+        <w:rPr>
+          <w:rFonts w:ascii="Arial" w:hAnsi="Arial" w:cs="Arial"/>
+          <w:sz w:val="28"/>
+        </w:rPr>
+        <w:t xml:space="preserve">, </w:t>
+      </w:r>
+      <w:r>
+        <w:rPr>
+          <w:rFonts w:ascii="Arial" w:hAnsi="Arial" w:cs="Arial"/>
+          <w:sz w:val="28"/>
+          <w:lang w:val="mk-MK"/>
+        </w:rPr>
+        <w:t>стратегија (</w:t>
+      </w:r>
+      <w:r>
+        <w:rPr>
+          <w:rFonts w:ascii="Arial" w:hAnsi="Arial" w:cs="Arial"/>
+          <w:sz w:val="28"/>
+        </w:rPr>
+        <w:t>Strategy</w:t>
+      </w:r>
+      <w:r>
+        <w:rPr>
+          <w:rFonts w:ascii="Arial" w:hAnsi="Arial" w:cs="Arial"/>
+          <w:sz w:val="28"/>
+          <w:lang w:val="mk-MK"/>
+        </w:rPr>
+        <w:t>)</w:t>
+      </w:r>
+      <w:r>
+        <w:rPr>
+          <w:rFonts w:ascii="Arial" w:hAnsi="Arial" w:cs="Arial"/>
+          <w:sz w:val="28"/>
+        </w:rPr>
+        <w:t xml:space="preserve">, </w:t>
+      </w:r>
+      <w:r>
+        <w:rPr>
+          <w:rFonts w:ascii="Arial" w:hAnsi="Arial" w:cs="Arial"/>
+          <w:sz w:val="28"/>
+          <w:lang w:val="mk-MK"/>
+        </w:rPr>
+        <w:t>набљудувач (</w:t>
+      </w:r>
+      <w:r>
+        <w:rPr>
+          <w:rFonts w:ascii="Arial" w:hAnsi="Arial" w:cs="Arial"/>
+          <w:sz w:val="28"/>
+        </w:rPr>
+        <w:t>Observer</w:t>
+      </w:r>
+      <w:r>
+        <w:rPr>
+          <w:rFonts w:ascii="Arial" w:hAnsi="Arial" w:cs="Arial"/>
+          <w:sz w:val="28"/>
+          <w:lang w:val="mk-MK"/>
+        </w:rPr>
+        <w:t>)</w:t>
+      </w:r>
+      <w:r>
+        <w:rPr>
+          <w:rFonts w:ascii="Arial" w:hAnsi="Arial" w:cs="Arial"/>
+          <w:sz w:val="28"/>
+        </w:rPr>
+        <w:t xml:space="preserve">, </w:t>
+      </w:r>
+      <w:r>
+        <w:rPr>
+          <w:rFonts w:ascii="Arial" w:hAnsi="Arial" w:cs="Arial"/>
+          <w:sz w:val="28"/>
+        </w:rPr>
+        <w:t>Builder, Adapter</w:t>
+      </w:r>
+      <w:r>
+        <w:rPr>
+          <w:rFonts w:ascii="Arial" w:hAnsi="Arial" w:cs="Arial"/>
+          <w:sz w:val="28"/>
+          <w:lang w:val="mk-MK"/>
+        </w:rPr>
+        <w:t xml:space="preserve"> или</w:t>
+      </w:r>
+      <w:r>
+        <w:rPr>
+          <w:rFonts w:ascii="Arial" w:hAnsi="Arial" w:cs="Arial"/>
+          <w:sz w:val="28"/>
+        </w:rPr>
+        <w:t xml:space="preserve"> State. </w:t>
+      </w:r>
+      <w:r>
+        <w:rPr>
+          <w:rFonts w:ascii="Arial" w:hAnsi="Arial" w:cs="Arial"/>
+          <w:sz w:val="28"/>
+          <w:lang w:val="mk-MK"/>
+        </w:rPr>
+        <w:t xml:space="preserve">Системот исто така ќе треба да памти и состојба на некој начин, а кодот за апликацијата ќе биде целосно достапен на следниот </w:t>
+      </w:r>
+      <w:proofErr w:type="spellStart"/>
+      <w:r>
+        <w:rPr>
+          <w:rFonts w:ascii="Arial" w:hAnsi="Arial" w:cs="Arial"/>
+          <w:sz w:val="28"/>
+        </w:rPr>
+        <w:t>GitHub</w:t>
+      </w:r>
+      <w:proofErr w:type="spellEnd"/>
+      <w:r>
+        <w:rPr>
+          <w:rFonts w:ascii="Arial" w:hAnsi="Arial" w:cs="Arial"/>
+          <w:sz w:val="28"/>
+        </w:rPr>
+        <w:t xml:space="preserve"> </w:t>
+      </w:r>
+      <w:r>
+        <w:rPr>
+          <w:rFonts w:ascii="Arial" w:hAnsi="Arial" w:cs="Arial"/>
+          <w:sz w:val="28"/>
+          <w:lang w:val="mk-MK"/>
+        </w:rPr>
+        <w:t>линк:</w:t>
+      </w:r>
+      <w:r>
+        <w:rPr>
+          <w:sz w:val="28"/>
+        </w:rPr>
+        <w:t xml:space="preserve"> </w:t>
+      </w:r>
+      <w:hyperlink r:id="rId7" w:history="1">
+        <w:r>
+          <w:rPr>
+            <w:rStyle w:val="Hyperlink"/>
+            <w:rFonts w:ascii="Arial" w:hAnsi="Arial" w:cs="Arial"/>
+            <w:sz w:val="28"/>
+            <w:lang w:val="mk-MK"/>
+          </w:rPr>
+          <w:t>https://github.com/its</w:t>
+        </w:r>
+        <w:r>
+          <w:rPr>
+            <w:rStyle w:val="Hyperlink"/>
+            <w:rFonts w:ascii="Arial" w:hAnsi="Arial" w:cs="Arial"/>
+            <w:sz w:val="28"/>
+            <w:lang w:val="mk-MK"/>
+          </w:rPr>
+          <w:t>s</w:t>
+        </w:r>
+        <w:r>
+          <w:rPr>
+            <w:rStyle w:val="Hyperlink"/>
+            <w:rFonts w:ascii="Arial" w:hAnsi="Arial" w:cs="Arial"/>
+            <w:sz w:val="28"/>
+            <w:lang w:val="mk-MK"/>
+          </w:rPr>
+          <w:t>tefanlol/MobIS.git</w:t>
+        </w:r>
+      </w:hyperlink>
+    </w:p>
+    <w:p>
+      <w:pPr>
+        <w:pStyle w:val="Heading1"/>
+        <w:rPr>
+          <w:rFonts w:ascii="Arial" w:hAnsi="Arial" w:cs="Arial"/>
+          <w:lang w:val="mk-MK"/>
+        </w:rPr>
+      </w:pPr>
+      <w:bookmarkStart w:id="6" w:name="_Toc121934849"/>
+      <w:r>
+        <w:rPr>
+          <w:rFonts w:ascii="Arial" w:hAnsi="Arial" w:cs="Arial"/>
+          <w:lang w:val="mk-MK"/>
+        </w:rPr>
+        <w:t>6. Краток опис на карактеристиките на апликацијата</w:t>
+      </w:r>
+      <w:bookmarkEnd w:id="6"/>
+      <w:r>
+        <w:rPr>
+          <w:rFonts w:ascii="Arial" w:hAnsi="Arial" w:cs="Arial"/>
+          <w:lang w:val="mk-MK"/>
+        </w:rPr>
+        <w:t xml:space="preserve"> </w:t>
+      </w:r>
+    </w:p>
+    <w:p>
+      <w:pPr>
+        <w:rPr>
+          <w:rFonts w:ascii="Arial" w:hAnsi="Arial" w:cs="Arial"/>
+          <w:lang w:val="mk-MK"/>
+        </w:rPr>
+      </w:pPr>
+      <w:r>
+        <w:rPr>
+          <w:rFonts w:ascii="Arial" w:hAnsi="Arial" w:cs="Arial"/>
+          <w:lang w:val="mk-MK"/>
+        </w:rPr>
+        <w:t>Апликацијата ќе овозможува пристап до почетниот екран, при што нови корисници би се пренасочувале на страница за регистрација, додека, за веќе регистрирани корисници, поради тоа што е мобилна апликација, можен е влез веднаш штом кликнат на иконата на апликацијата.</w:t>
+      </w:r>
+      <w:r>
+        <w:rPr>
+          <w:rFonts w:ascii="Arial" w:hAnsi="Arial" w:cs="Arial"/>
+          <w:lang w:val="mk-MK"/>
+        </w:rPr>
+        <w:t xml:space="preserve"> Генерално, основната страница би била приказ на листа на производи со информации за нив, и опции за додавање на истите во кошничка, која може да биде пристапен од икона во горниот десен агол од екранот. При влез во кошничката, корисникот би имал </w:t>
+      </w:r>
+      <w:r>
+        <w:rPr>
+          <w:rFonts w:ascii="Arial" w:hAnsi="Arial" w:cs="Arial"/>
+          <w:lang w:val="mk-MK"/>
+        </w:rPr>
+        <w:t>можност за промена на содржината на кошничката, како на квантитетот на производите, така и на отстранување на самите производи. Вреди да се напомене дека можна е и потенцијална имплементација на опција за плаќање и достава на самите производи во понатамошен стадиум на проектот.</w:t>
+      </w:r>
+    </w:p>
+    <w:p>
+      <w:pPr>
+        <w:pStyle w:val="Heading1"/>
+        <w:rPr>
+          <w:rFonts w:ascii="Arial" w:hAnsi="Arial" w:cs="Arial"/>
+          <w:lang w:val="mk-MK"/>
+        </w:rPr>
+      </w:pPr>
+      <w:bookmarkStart w:id="7" w:name="_Toc121934850"/>
+      <w:r>
+        <w:rPr>
+          <w:rFonts w:ascii="Arial" w:hAnsi="Arial" w:cs="Arial"/>
+        </w:rPr>
+        <w:lastRenderedPageBreak/>
+        <w:t>7</w:t>
+      </w:r>
+      <w:r>
+        <w:rPr>
+          <w:rFonts w:ascii="Arial" w:hAnsi="Arial" w:cs="Arial"/>
+        </w:rPr>
+        <w:t xml:space="preserve">. </w:t>
+      </w:r>
+      <w:r>
+        <w:rPr>
+          <w:rFonts w:ascii="Arial" w:hAnsi="Arial" w:cs="Arial"/>
+          <w:lang w:val="mk-MK"/>
+        </w:rPr>
+        <w:t>Мокап екран</w:t>
+      </w:r>
+      <w:r>
+        <w:rPr>
+          <w:rFonts w:ascii="Arial" w:hAnsi="Arial" w:cs="Arial"/>
+          <w:lang w:val="mk-MK"/>
+        </w:rPr>
+        <w:t>и</w:t>
+      </w:r>
+      <w:bookmarkEnd w:id="7"/>
+    </w:p>
+    <w:p>
+      <w:bookmarkStart w:id="8" w:name="_GoBack"/>
       <w:bookmarkEnd w:id="8"/>
     </w:p>
     <w:p>
       <w:pPr>
-        <w:rPr>
-          <w:rFonts w:ascii="Arial" w:hAnsi="Arial" w:cs="Arial"/>
-          <w:lang w:val="mk-MK"/>
-        </w:rPr>
-      </w:pPr>
+        <w:pStyle w:val="Heading1"/>
+        <w:rPr>
+          <w:rFonts w:ascii="Arial" w:hAnsi="Arial" w:cs="Arial"/>
+          <w:lang w:val="mk-MK"/>
+        </w:rPr>
+      </w:pPr>
+      <w:bookmarkStart w:id="9" w:name="_Toc121934851"/>
+      <w:r>
+        <w:rPr>
+          <w:rFonts w:ascii="Arial" w:hAnsi="Arial" w:cs="Arial"/>
+        </w:rPr>
+        <w:t>8</w:t>
+      </w:r>
+      <w:r>
+        <w:rPr>
+          <w:rFonts w:ascii="Arial" w:hAnsi="Arial" w:cs="Arial"/>
+          <w:lang w:val="mk-MK"/>
+        </w:rPr>
+        <w:t xml:space="preserve">. </w:t>
+      </w:r>
+      <w:r>
+        <w:rPr>
+          <w:rFonts w:ascii="Arial" w:hAnsi="Arial" w:cs="Arial"/>
+        </w:rPr>
+        <w:t>UML</w:t>
+      </w:r>
+      <w:r>
+        <w:rPr>
+          <w:rFonts w:ascii="Arial" w:hAnsi="Arial" w:cs="Arial"/>
+          <w:lang w:val="mk-MK"/>
+        </w:rPr>
+        <w:t xml:space="preserve"> дијаграм на апликацијата</w:t>
+      </w:r>
+      <w:bookmarkEnd w:id="9"/>
     </w:p>
     <w:p>
       <w:pPr>
@@ -1043,6 +2481,59 @@
           <w:lang w:val="mk-MK"/>
         </w:rPr>
       </w:pPr>
+      <w:r>
+        <w:rPr>
+          <w:rFonts w:ascii="Arial" w:hAnsi="Arial" w:cs="Arial"/>
+          <w:lang w:val="mk-MK"/>
+        </w:rPr>
+        <w:t>с</w:t>
+      </w:r>
+      <w:r>
+        <w:rPr>
+          <w:rFonts w:ascii="Arial" w:hAnsi="Arial" w:cs="Arial"/>
+        </w:rPr>
+        <w:t>l</w:t>
+      </w:r>
+      <w:r>
+        <w:rPr>
+          <w:rFonts w:ascii="Arial" w:hAnsi="Arial" w:cs="Arial"/>
+          <w:lang w:val="mk-MK"/>
+        </w:rPr>
+        <w:t>икички нацрткај си хехе</w:t>
+      </w:r>
+    </w:p>
+    <w:p>
+      <w:pPr>
+        <w:rPr>
+          <w:rFonts w:ascii="Arial" w:hAnsi="Arial" w:cs="Arial"/>
+        </w:rPr>
+      </w:pPr>
+      <w:r>
+        <w:rPr>
+          <w:rFonts w:ascii="Arial" w:hAnsi="Arial" w:cs="Arial"/>
+          <w:lang w:val="mk-MK"/>
+        </w:rPr>
+        <w:t xml:space="preserve">ЕР дијаграм кај шо ќе имаш ентите </w:t>
+      </w:r>
+      <w:r>
+        <w:rPr>
+          <w:rFonts w:ascii="Arial" w:hAnsi="Arial" w:cs="Arial"/>
+        </w:rPr>
+        <w:t>user,</w:t>
+      </w:r>
+      <w:r>
+        <w:rPr>
+          <w:rFonts w:ascii="Arial" w:hAnsi="Arial" w:cs="Arial"/>
+          <w:lang w:val="mk-MK"/>
+        </w:rPr>
+        <w:t xml:space="preserve"> </w:t>
+      </w:r>
+      <w:r>
+        <w:rPr>
+          <w:rFonts w:ascii="Arial" w:hAnsi="Arial" w:cs="Arial"/>
+        </w:rPr>
+        <w:t>shopping cart, product</w:t>
+      </w:r>
     </w:p>
     <w:p>
       <w:pPr>
@@ -1063,7 +2554,7 @@
     </w:p>
     <w:sectPr>
       <w:pgSz w:w="12240" w:h="15840"/>
-      <w:pgMar w:top="1440" w:right="1440" w:bottom="1440" w:left="1440" w:header="708" w:footer="708" w:gutter="0"/>
+      <w:pgMar w:top="1247" w:right="1247" w:bottom="1247" w:left="1247" w:header="709" w:footer="709" w:gutter="0"/>
       <w:cols w:space="708"/>
       <w:docGrid w:linePitch="360"/>
     </w:sectPr>
@@ -1074,9 +2565,9 @@
 <file path=word/numbering.xml><?xml version="1.0" encoding="utf-8"?>
 <w:numbering xmlns:wpc="http://schemas.microsoft.com/office/word/2010/wordprocessingCanvas" xmlns:mc="http://schemas.openxmlformats.org/markup-compatibility/2006" xmlns:o="urn:schemas-microsoft-com:office:office" xmlns:r="http://schemas.openxmlformats.org/officeDocument/2006/relationships" xmlns:m="http://schemas.openxmlformats.org/officeDocument/2006/math" xmlns:v="urn:schemas-microsoft-com:vml" xmlns:wp14="http://schemas.microsoft.com/office/word/2010/wordprocessingDrawing" xmlns:wp="http://schemas.openxmlformats.org/drawingml/2006/wordprocessingDrawing" xmlns:w10="urn:schemas-microsoft-com:office:word" xmlns:w="http://schemas.openxmlformats.org/wordprocessingml/2006/main" xmlns:w14="http://schemas.microsoft.com/office/word/2010/wordml" xmlns:wpg="http://schemas.microsoft.com/office/word/2010/wordprocessingGroup" xmlns:wpi="http://schemas.microsoft.com/office/word/2010/wordprocessingInk" xmlns:wne="http://schemas.microsoft.com/office/word/2006/wordml" xmlns:wps="http://schemas.microsoft.com/office/word/2010/wordprocessingShape" mc:Ignorable="w14 wp14">
   <w:abstractNum w:abstractNumId="0">
-    <w:nsid w:val="79A92964"/>
+    <w:nsid w:val="78CA2BEF"/>
     <w:multiLevelType w:val="multilevel"/>
-    <w:tmpl w:val="4992DF1C"/>
+    <w:tmpl w:val="64A6BC2E"/>
     <w:lvl w:ilvl="0">
       <w:start w:val="1"/>
       <w:numFmt w:val="bullet"/>
@@ -1222,7 +2713,159 @@
       </w:rPr>
     </w:lvl>
   </w:abstractNum>
+  <w:abstractNum w:abstractNumId="1">
+    <w:nsid w:val="79A92964"/>
+    <w:multiLevelType w:val="multilevel"/>
+    <w:tmpl w:val="4992DF1C"/>
+    <w:lvl w:ilvl="0">
+      <w:start w:val="1"/>
+      <w:numFmt w:val="bullet"/>
+      <w:lvlText w:val=""/>
+      <w:lvlJc w:val="left"/>
+      <w:pPr>
+        <w:tabs>
+          <w:tab w:val="num" w:pos="720"/>
+        </w:tabs>
+        <w:ind w:left="720" w:hanging="360"/>
+      </w:pPr>
+      <w:rPr>
+        <w:rFonts w:ascii="Symbol" w:hAnsi="Symbol" w:hint="default"/>
+        <w:sz w:val="20"/>
+      </w:rPr>
+    </w:lvl>
+    <w:lvl w:ilvl="1" w:tentative="1">
+      <w:start w:val="1"/>
+      <w:numFmt w:val="bullet"/>
+      <w:lvlText w:val="o"/>
+      <w:lvlJc w:val="left"/>
+      <w:pPr>
+        <w:tabs>
+          <w:tab w:val="num" w:pos="1440"/>
+        </w:tabs>
+        <w:ind w:left="1440" w:hanging="360"/>
+      </w:pPr>
+      <w:rPr>
+        <w:rFonts w:ascii="Courier New" w:hAnsi="Courier New" w:hint="default"/>
+        <w:sz w:val="20"/>
+      </w:rPr>
+    </w:lvl>
+    <w:lvl w:ilvl="2" w:tentative="1">
+      <w:start w:val="1"/>
+      <w:numFmt w:val="bullet"/>
+      <w:lvlText w:val=""/>
+      <w:lvlJc w:val="left"/>
+      <w:pPr>
+        <w:tabs>
+          <w:tab w:val="num" w:pos="2160"/>
+        </w:tabs>
+        <w:ind w:left="2160" w:hanging="360"/>
+      </w:pPr>
+      <w:rPr>
+        <w:rFonts w:ascii="Wingdings" w:hAnsi="Wingdings" w:hint="default"/>
+        <w:sz w:val="20"/>
+      </w:rPr>
+    </w:lvl>
+    <w:lvl w:ilvl="3" w:tentative="1">
+      <w:start w:val="1"/>
+      <w:numFmt w:val="bullet"/>
+      <w:lvlText w:val=""/>
+      <w:lvlJc w:val="left"/>
+      <w:pPr>
+        <w:tabs>
+          <w:tab w:val="num" w:pos="2880"/>
+        </w:tabs>
+        <w:ind w:left="2880" w:hanging="360"/>
+      </w:pPr>
+      <w:rPr>
+        <w:rFonts w:ascii="Wingdings" w:hAnsi="Wingdings" w:hint="default"/>
+        <w:sz w:val="20"/>
+      </w:rPr>
+    </w:lvl>
+    <w:lvl w:ilvl="4" w:tentative="1">
+      <w:start w:val="1"/>
+      <w:numFmt w:val="bullet"/>
+      <w:lvlText w:val=""/>
+      <w:lvlJc w:val="left"/>
+      <w:pPr>
+        <w:tabs>
+          <w:tab w:val="num" w:pos="3600"/>
+        </w:tabs>
+        <w:ind w:left="3600" w:hanging="360"/>
+      </w:pPr>
+      <w:rPr>
+        <w:rFonts w:ascii="Wingdings" w:hAnsi="Wingdings" w:hint="default"/>
+        <w:sz w:val="20"/>
+      </w:rPr>
+    </w:lvl>
+    <w:lvl w:ilvl="5" w:tentative="1">
+      <w:start w:val="1"/>
+      <w:numFmt w:val="bullet"/>
+      <w:lvlText w:val=""/>
+      <w:lvlJc w:val="left"/>
+      <w:pPr>
+        <w:tabs>
+          <w:tab w:val="num" w:pos="4320"/>
+        </w:tabs>
+        <w:ind w:left="4320" w:hanging="360"/>
+      </w:pPr>
+      <w:rPr>
+        <w:rFonts w:ascii="Wingdings" w:hAnsi="Wingdings" w:hint="default"/>
+        <w:sz w:val="20"/>
+      </w:rPr>
+    </w:lvl>
+    <w:lvl w:ilvl="6" w:tentative="1">
+      <w:start w:val="1"/>
+      <w:numFmt w:val="bullet"/>
+      <w:lvlText w:val=""/>
+      <w:lvlJc w:val="left"/>
+      <w:pPr>
+        <w:tabs>
+          <w:tab w:val="num" w:pos="5040"/>
+        </w:tabs>
+        <w:ind w:left="5040" w:hanging="360"/>
+      </w:pPr>
+      <w:rPr>
+        <w:rFonts w:ascii="Wingdings" w:hAnsi="Wingdings" w:hint="default"/>
+        <w:sz w:val="20"/>
+      </w:rPr>
+    </w:lvl>
+    <w:lvl w:ilvl="7" w:tentative="1">
+      <w:start w:val="1"/>
+      <w:numFmt w:val="bullet"/>
+      <w:lvlText w:val=""/>
+      <w:lvlJc w:val="left"/>
+      <w:pPr>
+        <w:tabs>
+          <w:tab w:val="num" w:pos="5760"/>
+        </w:tabs>
+        <w:ind w:left="5760" w:hanging="360"/>
+      </w:pPr>
+      <w:rPr>
+        <w:rFonts w:ascii="Wingdings" w:hAnsi="Wingdings" w:hint="default"/>
+        <w:sz w:val="20"/>
+      </w:rPr>
+    </w:lvl>
+    <w:lvl w:ilvl="8" w:tentative="1">
+      <w:start w:val="1"/>
+      <w:numFmt w:val="bullet"/>
+      <w:lvlText w:val=""/>
+      <w:lvlJc w:val="left"/>
+      <w:pPr>
+        <w:tabs>
+          <w:tab w:val="num" w:pos="6480"/>
+        </w:tabs>
+        <w:ind w:left="6480" w:hanging="360"/>
+      </w:pPr>
+      <w:rPr>
+        <w:rFonts w:ascii="Wingdings" w:hAnsi="Wingdings" w:hint="default"/>
+        <w:sz w:val="20"/>
+      </w:rPr>
+    </w:lvl>
+  </w:abstractNum>
   <w:num w:numId="1">
+    <w:abstractNumId w:val="1"/>
+  </w:num>
+  <w:num w:numId="2">
     <w:abstractNumId w:val="0"/>
   </w:num>
 </w:numbering>
@@ -1600,6 +3243,18 @@
       <w:szCs w:val="24"/>
     </w:rPr>
   </w:style>
+  <w:style w:type="character" w:styleId="FollowedHyperlink">
+    <w:name w:val="FollowedHyperlink"/>
+    <w:basedOn w:val="DefaultParagraphFont"/>
+    <w:uiPriority w:val="99"/>
+    <w:semiHidden/>
+    <w:unhideWhenUsed/>
+    <w:rsid w:val="006912DD"/>
+    <w:rPr>
+      <w:color w:val="800080" w:themeColor="followedHyperlink"/>
+      <w:u w:val="single"/>
+    </w:rPr>
+  </w:style>
 </w:styles>
 </file>
 
@@ -1975,6 +3630,18 @@
       <w:szCs w:val="24"/>
     </w:rPr>
   </w:style>
+  <w:style w:type="character" w:styleId="FollowedHyperlink">
+    <w:name w:val="FollowedHyperlink"/>
+    <w:basedOn w:val="DefaultParagraphFont"/>
+    <w:uiPriority w:val="99"/>
+    <w:semiHidden/>
+    <w:unhideWhenUsed/>
+    <w:rsid w:val="006912DD"/>
+    <w:rPr>
+      <w:color w:val="800080" w:themeColor="followedHyperlink"/>
+      <w:u w:val="single"/>
+    </w:rPr>
+  </w:style>
 </w:styles>
 </file>
 
@@ -2268,7 +3935,7 @@
 </file>
 
 <file path=customXml/itemProps1.xml><?xml version="1.0" encoding="utf-8"?>
-<ds:datastoreItem xmlns:ds="http://schemas.openxmlformats.org/officeDocument/2006/customXml" ds:itemID="{78A748B3-4127-4010-80FC-B2B7DC844EA8}">
+<ds:datastoreItem xmlns:ds="http://schemas.openxmlformats.org/officeDocument/2006/customXml" ds:itemID="{7BED9AD4-C72B-4C56-9ECD-4133B1BD0FE4}">
   <ds:schemaRefs>
     <ds:schemaRef ds:uri="http://schemas.openxmlformats.org/officeDocument/2006/bibliography"/>
   </ds:schemaRefs>

</xml_diff>

<commit_message>
Final commit for Homework 1.
</commit_message>
<xml_diff>
--- a/Software Requirements Specification - Homework 1.docx
+++ b/Software Requirements Specification - Homework 1.docx
@@ -1545,23 +1545,7 @@
           <w:sz w:val="28"/>
           <w:lang w:val="mk-MK"/>
         </w:rPr>
-        <w:t xml:space="preserve">Системот ќе работи на </w:t>
-      </w:r>
-      <w:r>
-        <w:rPr>
-          <w:rFonts w:ascii="Arial" w:hAnsi="Arial" w:cs="Arial"/>
-          <w:sz w:val="28"/>
-          <w:lang w:val="mk-MK"/>
-        </w:rPr>
-        <w:t xml:space="preserve">македонски </w:t>
-      </w:r>
-      <w:r>
-        <w:rPr>
-          <w:rFonts w:ascii="Arial" w:hAnsi="Arial" w:cs="Arial"/>
-          <w:sz w:val="28"/>
-          <w:lang w:val="mk-MK"/>
-        </w:rPr>
-        <w:t>јазик.</w:t>
+        <w:t>Системот ќе работи на македонски јазик.</w:t>
       </w:r>
       <w:r>
         <w:rPr>
@@ -1604,23 +1588,7 @@
           <w:sz w:val="28"/>
           <w:lang w:val="mk-MK"/>
         </w:rPr>
-        <w:t xml:space="preserve">2. Системот ќе работи на </w:t>
-      </w:r>
-      <w:r>
-        <w:rPr>
-          <w:rFonts w:ascii="Arial" w:hAnsi="Arial" w:cs="Arial"/>
-          <w:sz w:val="28"/>
-          <w:lang w:val="mk-MK"/>
-        </w:rPr>
-        <w:t xml:space="preserve">англиски </w:t>
-      </w:r>
-      <w:r>
-        <w:rPr>
-          <w:rFonts w:ascii="Arial" w:hAnsi="Arial" w:cs="Arial"/>
-          <w:sz w:val="28"/>
-          <w:lang w:val="mk-MK"/>
-        </w:rPr>
-        <w:t>јазик.</w:t>
+        <w:t>2. Системот ќе работи на англиски јазик.</w:t>
       </w:r>
       <w:r>
         <w:rPr>
@@ -1995,7 +1963,6 @@
           <w:rFonts w:ascii="Arial" w:hAnsi="Arial" w:cs="Arial"/>
           <w:i/>
           <w:sz w:val="28"/>
-          <w:lang w:val="mk-MK"/>
         </w:rPr>
       </w:pPr>
       <w:r>
@@ -2111,6 +2078,7 @@
     </w:p>
     <w:p>
       <w:pPr>
+        <w:ind w:firstLine="720"/>
         <w:rPr>
           <w:rFonts w:ascii="Arial" w:hAnsi="Arial" w:cs="Arial"/>
           <w:sz w:val="28"/>
@@ -2319,25 +2287,7 @@
             <w:sz w:val="28"/>
             <w:lang w:val="mk-MK"/>
           </w:rPr>
-          <w:t>https://github.com/its</w:t>
-        </w:r>
-        <w:r>
-          <w:rPr>
-            <w:rStyle w:val="Hyperlink"/>
-            <w:rFonts w:ascii="Arial" w:hAnsi="Arial" w:cs="Arial"/>
-            <w:sz w:val="28"/>
-            <w:lang w:val="mk-MK"/>
-          </w:rPr>
-          <w:t>s</w:t>
-        </w:r>
-        <w:r>
-          <w:rPr>
-            <w:rStyle w:val="Hyperlink"/>
-            <w:rFonts w:ascii="Arial" w:hAnsi="Arial" w:cs="Arial"/>
-            <w:sz w:val="28"/>
-            <w:lang w:val="mk-MK"/>
-          </w:rPr>
-          <w:t>tefanlol/MobIS.git</w:t>
+          <w:t>https://github.com/itsstefanlol/MobIS.git</w:t>
         </w:r>
       </w:hyperlink>
     </w:p>
@@ -2368,21 +2318,33 @@
     </w:p>
     <w:p>
       <w:pPr>
-        <w:rPr>
-          <w:rFonts w:ascii="Arial" w:hAnsi="Arial" w:cs="Arial"/>
-          <w:lang w:val="mk-MK"/>
-        </w:rPr>
-      </w:pPr>
-      <w:r>
-        <w:rPr>
-          <w:rFonts w:ascii="Arial" w:hAnsi="Arial" w:cs="Arial"/>
-          <w:lang w:val="mk-MK"/>
-        </w:rPr>
-        <w:t>Апликацијата ќе овозможува пристап до почетниот екран, при што нови корисници би се пренасочувале на страница за регистрација, додека, за веќе регистрирани корисници, поради тоа што е мобилна апликација, можен е влез веднаш штом кликнат на иконата на апликацијата.</w:t>
-      </w:r>
-      <w:r>
-        <w:rPr>
-          <w:rFonts w:ascii="Arial" w:hAnsi="Arial" w:cs="Arial"/>
+        <w:ind w:firstLine="720"/>
+        <w:rPr>
+          <w:rFonts w:ascii="Arial" w:hAnsi="Arial" w:cs="Arial"/>
+          <w:sz w:val="28"/>
+          <w:lang w:val="mk-MK"/>
+        </w:rPr>
+      </w:pPr>
+      <w:r>
+        <w:rPr>
+          <w:rFonts w:ascii="Arial" w:hAnsi="Arial" w:cs="Arial"/>
+          <w:sz w:val="28"/>
+          <w:lang w:val="mk-MK"/>
+        </w:rPr>
+        <w:t>Системот</w:t>
+      </w:r>
+      <w:r>
+        <w:rPr>
+          <w:rFonts w:ascii="Arial" w:hAnsi="Arial" w:cs="Arial"/>
+          <w:sz w:val="28"/>
+          <w:lang w:val="mk-MK"/>
+        </w:rPr>
+        <w:t xml:space="preserve"> ќе овозможува пристап до почетниот екран, при што нови корисници би се пренасочувале на страница за регистрација, додека, за веќе регистрирани корисници, поради тоа што е мобилна апликација, можен е влез веднаш штом кликнат на иконата на апликацијата.</w:t>
+      </w:r>
+      <w:r>
+        <w:rPr>
+          <w:rFonts w:ascii="Arial" w:hAnsi="Arial" w:cs="Arial"/>
+          <w:sz w:val="28"/>
           <w:lang w:val="mk-MK"/>
         </w:rPr>
         <w:t xml:space="preserve"> Генерално, основната страница би била приказ на листа на производи со информации за нив, и опции за додавање на истите во кошничка, која може да биде пристапен од икона во горниот десен агол од екранот. При влез во кошничката, корисникот би имал </w:t>
@@ -2390,9 +2352,19 @@
       <w:r>
         <w:rPr>
           <w:rFonts w:ascii="Arial" w:hAnsi="Arial" w:cs="Arial"/>
-          <w:lang w:val="mk-MK"/>
-        </w:rPr>
-        <w:t>можност за промена на содржината на кошничката, како на квантитетот на производите, така и на отстранување на самите производи. Вреди да се напомене дека можна е и потенцијална имплементација на опција за плаќање и достава на самите производи во понатамошен стадиум на проектот.</w:t>
+          <w:sz w:val="28"/>
+          <w:lang w:val="mk-MK"/>
+        </w:rPr>
+        <w:t xml:space="preserve">можност за промена на содржината на кошничката, како на квантитетот на производите, така и на </w:t>
+      </w:r>
+      <w:r>
+        <w:rPr>
+          <w:rFonts w:ascii="Arial" w:hAnsi="Arial" w:cs="Arial"/>
+          <w:sz w:val="28"/>
+          <w:lang w:val="mk-MK"/>
+        </w:rPr>
+        <w:lastRenderedPageBreak/>
+        <w:t>отстранување на самите производи. Вреди да се напомене дека можна е и потенцијална имплементација на опција за плаќање и достава на самите производи во понатамошен стадиум на проектот.</w:t>
       </w:r>
     </w:p>
     <w:p>
@@ -2400,7 +2372,6 @@
         <w:pStyle w:val="Heading1"/>
         <w:rPr>
           <w:rFonts w:ascii="Arial" w:hAnsi="Arial" w:cs="Arial"/>
-          <w:lang w:val="mk-MK"/>
         </w:rPr>
       </w:pPr>
       <w:bookmarkStart w:id="7" w:name="_Toc121934850"/>
@@ -2408,7 +2379,6 @@
         <w:rPr>
           <w:rFonts w:ascii="Arial" w:hAnsi="Arial" w:cs="Arial"/>
         </w:rPr>
-        <w:lastRenderedPageBreak/>
         <w:t>7</w:t>
       </w:r>
       <w:r>
@@ -2434,123 +2404,510 @@
       <w:bookmarkEnd w:id="7"/>
     </w:p>
     <w:p>
-      <w:bookmarkStart w:id="8" w:name="_GoBack"/>
+      <w:pPr>
+        <w:ind w:firstLine="720"/>
+        <w:rPr>
+          <w:sz w:val="28"/>
+          <w:lang w:val="mk-MK"/>
+        </w:rPr>
+      </w:pPr>
+      <w:r>
+        <w:rPr>
+          <w:sz w:val="28"/>
+          <w:lang w:val="mk-MK"/>
+        </w:rPr>
+        <w:t xml:space="preserve">На следните неколку слики се дадени потенцијалните базични функционалности на апликацијата и како тие би изгледале. </w:t>
+      </w:r>
+    </w:p>
+    <w:p>
+      <w:r>
+        <w:drawing>
+          <wp:inline distT="0" distB="0" distL="0" distR="0" wp14:anchorId="47C8C00A" wp14:editId="7B7C2023">
+            <wp:extent cx="1743075" cy="3515908"/>
+            <wp:effectExtent l="0" t="0" r="0" b="8890"/>
+            <wp:docPr id="1" name="Picture 1"/>
+            <wp:cNvGraphicFramePr>
+              <a:graphicFrameLocks xmlns:a="http://schemas.openxmlformats.org/drawingml/2006/main" noChangeAspect="1"/>
+            </wp:cNvGraphicFramePr>
+            <a:graphic xmlns:a="http://schemas.openxmlformats.org/drawingml/2006/main">
+              <a:graphicData uri="http://schemas.openxmlformats.org/drawingml/2006/picture">
+                <pic:pic xmlns:pic="http://schemas.openxmlformats.org/drawingml/2006/picture">
+                  <pic:nvPicPr>
+                    <pic:cNvPr id="0" name=""/>
+                    <pic:cNvPicPr/>
+                  </pic:nvPicPr>
+                  <pic:blipFill>
+                    <a:blip r:embed="rId8"/>
+                    <a:stretch>
+                      <a:fillRect/>
+                    </a:stretch>
+                  </pic:blipFill>
+                  <pic:spPr>
+                    <a:xfrm>
+                      <a:off x="0" y="0"/>
+                      <a:ext cx="1743075" cy="3515908"/>
+                    </a:xfrm>
+                    <a:prstGeom prst="rect">
+                      <a:avLst/>
+                    </a:prstGeom>
+                  </pic:spPr>
+                </pic:pic>
+              </a:graphicData>
+            </a:graphic>
+          </wp:inline>
+        </w:drawing>
+      </w:r>
+      <w:r>
+        <w:t xml:space="preserve"> </w:t>
+      </w:r>
+      <w:r>
+        <w:tab/>
+      </w:r>
+      <w:r>
+        <w:tab/>
+      </w:r>
+      <w:r>
+        <w:rPr>
+          <w:lang w:val="mk-MK"/>
+        </w:rPr>
+        <w:tab/>
+      </w:r>
+      <w:r>
+        <w:tab/>
+      </w:r>
+      <w:r>
+        <w:drawing>
+          <wp:inline distT="0" distB="0" distL="0" distR="0" wp14:anchorId="4B22BEE5" wp14:editId="0F024171">
+            <wp:extent cx="1866900" cy="3529463"/>
+            <wp:effectExtent l="0" t="0" r="0" b="0"/>
+            <wp:docPr id="2" name="Picture 2"/>
+            <wp:cNvGraphicFramePr>
+              <a:graphicFrameLocks xmlns:a="http://schemas.openxmlformats.org/drawingml/2006/main" noChangeAspect="1"/>
+            </wp:cNvGraphicFramePr>
+            <a:graphic xmlns:a="http://schemas.openxmlformats.org/drawingml/2006/main">
+              <a:graphicData uri="http://schemas.openxmlformats.org/drawingml/2006/picture">
+                <pic:pic xmlns:pic="http://schemas.openxmlformats.org/drawingml/2006/picture">
+                  <pic:nvPicPr>
+                    <pic:cNvPr id="0" name=""/>
+                    <pic:cNvPicPr/>
+                  </pic:nvPicPr>
+                  <pic:blipFill>
+                    <a:blip r:embed="rId9"/>
+                    <a:stretch>
+                      <a:fillRect/>
+                    </a:stretch>
+                  </pic:blipFill>
+                  <pic:spPr>
+                    <a:xfrm>
+                      <a:off x="0" y="0"/>
+                      <a:ext cx="1867161" cy="3529956"/>
+                    </a:xfrm>
+                    <a:prstGeom prst="rect">
+                      <a:avLst/>
+                    </a:prstGeom>
+                  </pic:spPr>
+                </pic:pic>
+              </a:graphicData>
+            </a:graphic>
+          </wp:inline>
+        </w:drawing>
+      </w:r>
+      <w:r>
+        <w:t xml:space="preserve"> </w:t>
+      </w:r>
+    </w:p>
+    <w:p>
+      <w:pPr>
+        <w:rPr>
+          <w:i/>
+          <w:sz w:val="24"/>
+          <w:lang w:val="mk-MK"/>
+        </w:rPr>
+      </w:pPr>
+      <w:r>
+        <w:rPr>
+          <w:i/>
+          <w:sz w:val="24"/>
+          <w:lang w:val="mk-MK"/>
+        </w:rPr>
+        <w:t>Слика 1: почетен екран на апликацијата</w:t>
+      </w:r>
+      <w:r>
+        <w:rPr>
+          <w:i/>
+          <w:sz w:val="24"/>
+          <w:lang w:val="mk-MK"/>
+        </w:rPr>
+        <w:tab/>
+      </w:r>
+      <w:r>
+        <w:rPr>
+          <w:i/>
+          <w:sz w:val="24"/>
+        </w:rPr>
+        <w:tab/>
+      </w:r>
+      <w:r>
+        <w:rPr>
+          <w:i/>
+          <w:sz w:val="24"/>
+          <w:lang w:val="mk-MK"/>
+        </w:rPr>
+        <w:t>Слика 2: приказ на листа со производи</w:t>
+      </w:r>
+    </w:p>
+    <w:p>
+      <w:r>
+        <w:lastRenderedPageBreak/>
+        <w:drawing>
+          <wp:inline distT="0" distB="0" distL="0" distR="0" wp14:anchorId="7B6E073D" wp14:editId="4718A938">
+            <wp:extent cx="1866900" cy="3844753"/>
+            <wp:effectExtent l="0" t="0" r="0" b="3810"/>
+            <wp:docPr id="3" name="Picture 3"/>
+            <wp:cNvGraphicFramePr>
+              <a:graphicFrameLocks xmlns:a="http://schemas.openxmlformats.org/drawingml/2006/main" noChangeAspect="1"/>
+            </wp:cNvGraphicFramePr>
+            <a:graphic xmlns:a="http://schemas.openxmlformats.org/drawingml/2006/main">
+              <a:graphicData uri="http://schemas.openxmlformats.org/drawingml/2006/picture">
+                <pic:pic xmlns:pic="http://schemas.openxmlformats.org/drawingml/2006/picture">
+                  <pic:nvPicPr>
+                    <pic:cNvPr id="0" name=""/>
+                    <pic:cNvPicPr/>
+                  </pic:nvPicPr>
+                  <pic:blipFill>
+                    <a:blip r:embed="rId10"/>
+                    <a:stretch>
+                      <a:fillRect/>
+                    </a:stretch>
+                  </pic:blipFill>
+                  <pic:spPr>
+                    <a:xfrm>
+                      <a:off x="0" y="0"/>
+                      <a:ext cx="1867209" cy="3845390"/>
+                    </a:xfrm>
+                    <a:prstGeom prst="rect">
+                      <a:avLst/>
+                    </a:prstGeom>
+                  </pic:spPr>
+                </pic:pic>
+              </a:graphicData>
+            </a:graphic>
+          </wp:inline>
+        </w:drawing>
+      </w:r>
+      <w:r>
+        <w:t xml:space="preserve"> </w:t>
+      </w:r>
+      <w:r>
+        <w:tab/>
+      </w:r>
+      <w:r>
+        <w:rPr>
+          <w:lang w:val="mk-MK"/>
+        </w:rPr>
+        <w:tab/>
+      </w:r>
+      <w:r>
+        <w:rPr>
+          <w:lang w:val="mk-MK"/>
+        </w:rPr>
+        <w:tab/>
+      </w:r>
+      <w:r>
+        <w:drawing>
+          <wp:inline distT="0" distB="0" distL="0" distR="0" wp14:anchorId="6E442884" wp14:editId="102A06B1">
+            <wp:extent cx="1914525" cy="3882912"/>
+            <wp:effectExtent l="0" t="0" r="0" b="3810"/>
+            <wp:docPr id="4" name="Picture 4"/>
+            <wp:cNvGraphicFramePr>
+              <a:graphicFrameLocks xmlns:a="http://schemas.openxmlformats.org/drawingml/2006/main" noChangeAspect="1"/>
+            </wp:cNvGraphicFramePr>
+            <a:graphic xmlns:a="http://schemas.openxmlformats.org/drawingml/2006/main">
+              <a:graphicData uri="http://schemas.openxmlformats.org/drawingml/2006/picture">
+                <pic:pic xmlns:pic="http://schemas.openxmlformats.org/drawingml/2006/picture">
+                  <pic:nvPicPr>
+                    <pic:cNvPr id="0" name=""/>
+                    <pic:cNvPicPr/>
+                  </pic:nvPicPr>
+                  <pic:blipFill>
+                    <a:blip r:embed="rId11"/>
+                    <a:stretch>
+                      <a:fillRect/>
+                    </a:stretch>
+                  </pic:blipFill>
+                  <pic:spPr>
+                    <a:xfrm>
+                      <a:off x="0" y="0"/>
+                      <a:ext cx="1921908" cy="3897885"/>
+                    </a:xfrm>
+                    <a:prstGeom prst="rect">
+                      <a:avLst/>
+                    </a:prstGeom>
+                  </pic:spPr>
+                </pic:pic>
+              </a:graphicData>
+            </a:graphic>
+          </wp:inline>
+        </w:drawing>
+      </w:r>
+    </w:p>
+    <w:p>
+      <w:pPr>
+        <w:ind w:left="5040" w:hanging="5040"/>
+        <w:rPr>
+          <w:i/>
+          <w:sz w:val="24"/>
+          <w:lang w:val="mk-MK"/>
+        </w:rPr>
+      </w:pPr>
+      <w:r>
+        <w:rPr>
+          <w:i/>
+          <w:sz w:val="24"/>
+          <w:lang w:val="mk-MK"/>
+        </w:rPr>
+        <w:t xml:space="preserve">Слика </w:t>
+      </w:r>
+      <w:r>
+        <w:rPr>
+          <w:i/>
+          <w:sz w:val="24"/>
+        </w:rPr>
+        <w:t>3:</w:t>
+      </w:r>
+      <w:r>
+        <w:rPr>
+          <w:i/>
+          <w:sz w:val="24"/>
+          <w:lang w:val="mk-MK"/>
+        </w:rPr>
+        <w:t xml:space="preserve"> приказ на корисничка кошничка</w:t>
+      </w:r>
+      <w:r>
+        <w:rPr>
+          <w:i/>
+          <w:sz w:val="24"/>
+          <w:lang w:val="mk-MK"/>
+        </w:rPr>
+        <w:tab/>
+        <w:t xml:space="preserve">Слика </w:t>
+      </w:r>
+      <w:r>
+        <w:rPr>
+          <w:i/>
+          <w:sz w:val="24"/>
+        </w:rPr>
+        <w:t>4</w:t>
+      </w:r>
+      <w:r>
+        <w:rPr>
+          <w:i/>
+          <w:sz w:val="24"/>
+          <w:lang w:val="mk-MK"/>
+        </w:rPr>
+        <w:t xml:space="preserve">: приказ </w:t>
+      </w:r>
+      <w:r>
+        <w:rPr>
+          <w:i/>
+          <w:sz w:val="24"/>
+          <w:lang w:val="mk-MK"/>
+        </w:rPr>
+        <w:t>на кошничка по додавање производи</w:t>
+      </w:r>
+    </w:p>
+    <w:p>
+      <w:r>
+        <w:drawing>
+          <wp:inline distT="0" distB="0" distL="0" distR="0" wp14:anchorId="269E6F5A" wp14:editId="73E0ABB4">
+            <wp:extent cx="1638300" cy="3479767"/>
+            <wp:effectExtent l="0" t="0" r="0" b="6985"/>
+            <wp:docPr id="5" name="Picture 5"/>
+            <wp:cNvGraphicFramePr>
+              <a:graphicFrameLocks xmlns:a="http://schemas.openxmlformats.org/drawingml/2006/main" noChangeAspect="1"/>
+            </wp:cNvGraphicFramePr>
+            <a:graphic xmlns:a="http://schemas.openxmlformats.org/drawingml/2006/main">
+              <a:graphicData uri="http://schemas.openxmlformats.org/drawingml/2006/picture">
+                <pic:pic xmlns:pic="http://schemas.openxmlformats.org/drawingml/2006/picture">
+                  <pic:nvPicPr>
+                    <pic:cNvPr id="0" name=""/>
+                    <pic:cNvPicPr/>
+                  </pic:nvPicPr>
+                  <pic:blipFill>
+                    <a:blip r:embed="rId12"/>
+                    <a:stretch>
+                      <a:fillRect/>
+                    </a:stretch>
+                  </pic:blipFill>
+                  <pic:spPr>
+                    <a:xfrm>
+                      <a:off x="0" y="0"/>
+                      <a:ext cx="1639603" cy="3482535"/>
+                    </a:xfrm>
+                    <a:prstGeom prst="rect">
+                      <a:avLst/>
+                    </a:prstGeom>
+                  </pic:spPr>
+                </pic:pic>
+              </a:graphicData>
+            </a:graphic>
+          </wp:inline>
+        </w:drawing>
+      </w:r>
+    </w:p>
+    <w:p>
+      <w:pPr>
+        <w:rPr>
+          <w:i/>
+          <w:sz w:val="24"/>
+          <w:lang w:val="mk-MK"/>
+        </w:rPr>
+      </w:pPr>
+      <w:r>
+        <w:rPr>
+          <w:i/>
+          <w:sz w:val="24"/>
+          <w:lang w:val="mk-MK"/>
+        </w:rPr>
+        <w:t xml:space="preserve">Слика </w:t>
+      </w:r>
+      <w:r>
+        <w:rPr>
+          <w:i/>
+          <w:sz w:val="24"/>
+        </w:rPr>
+        <w:t xml:space="preserve">5: </w:t>
+      </w:r>
+      <w:r>
+        <w:rPr>
+          <w:i/>
+          <w:sz w:val="24"/>
+          <w:lang w:val="mk-MK"/>
+        </w:rPr>
+        <w:t>приказ на функционалноста за менаџирање со кошничката</w:t>
+      </w:r>
+      <w:r>
+        <w:rPr>
+          <w:i/>
+          <w:sz w:val="24"/>
+          <w:lang w:val="mk-MK"/>
+        </w:rPr>
+        <w:t xml:space="preserve"> </w:t>
+      </w:r>
+    </w:p>
+    <w:p>
+      <w:pPr>
+        <w:pStyle w:val="Heading1"/>
+        <w:rPr>
+          <w:rFonts w:ascii="Arial" w:hAnsi="Arial" w:cs="Arial"/>
+          <w:lang w:val="mk-MK"/>
+        </w:rPr>
+      </w:pPr>
+      <w:bookmarkStart w:id="8" w:name="_Toc121934851"/>
+      <w:r>
+        <w:rPr>
+          <w:rFonts w:ascii="Arial" w:hAnsi="Arial" w:cs="Arial"/>
+        </w:rPr>
+        <w:lastRenderedPageBreak/>
+        <w:t>8</w:t>
+      </w:r>
+      <w:r>
+        <w:rPr>
+          <w:rFonts w:ascii="Arial" w:hAnsi="Arial" w:cs="Arial"/>
+          <w:lang w:val="mk-MK"/>
+        </w:rPr>
+        <w:t xml:space="preserve">. </w:t>
+      </w:r>
+      <w:r>
+        <w:rPr>
+          <w:rFonts w:ascii="Arial" w:hAnsi="Arial" w:cs="Arial"/>
+        </w:rPr>
+        <w:t>UML</w:t>
+      </w:r>
+      <w:r>
+        <w:rPr>
+          <w:rFonts w:ascii="Arial" w:hAnsi="Arial" w:cs="Arial"/>
+          <w:lang w:val="mk-MK"/>
+        </w:rPr>
+        <w:t xml:space="preserve"> дијаграм на апликацијата</w:t>
+      </w:r>
       <w:bookmarkEnd w:id="8"/>
     </w:p>
     <w:p>
       <w:pPr>
-        <w:pStyle w:val="Heading1"/>
-        <w:rPr>
-          <w:rFonts w:ascii="Arial" w:hAnsi="Arial" w:cs="Arial"/>
-          <w:lang w:val="mk-MK"/>
-        </w:rPr>
-      </w:pPr>
-      <w:bookmarkStart w:id="9" w:name="_Toc121934851"/>
-      <w:r>
-        <w:rPr>
-          <w:rFonts w:ascii="Arial" w:hAnsi="Arial" w:cs="Arial"/>
-        </w:rPr>
-        <w:t>8</w:t>
-      </w:r>
-      <w:r>
-        <w:rPr>
-          <w:rFonts w:ascii="Arial" w:hAnsi="Arial" w:cs="Arial"/>
-          <w:lang w:val="mk-MK"/>
-        </w:rPr>
-        <w:t xml:space="preserve">. </w:t>
-      </w:r>
-      <w:r>
-        <w:rPr>
-          <w:rFonts w:ascii="Arial" w:hAnsi="Arial" w:cs="Arial"/>
-        </w:rPr>
-        <w:t>UML</w:t>
-      </w:r>
-      <w:r>
-        <w:rPr>
-          <w:rFonts w:ascii="Arial" w:hAnsi="Arial" w:cs="Arial"/>
-          <w:lang w:val="mk-MK"/>
-        </w:rPr>
-        <w:t xml:space="preserve"> дијаграм на апликацијата</w:t>
-      </w:r>
-      <w:bookmarkEnd w:id="9"/>
+        <w:rPr>
+          <w:rFonts w:ascii="Arial" w:hAnsi="Arial" w:cs="Arial"/>
+          <w:lang w:val="mk-MK"/>
+        </w:rPr>
+      </w:pPr>
+      <w:r>
+        <w:rPr>
+          <w:rFonts w:ascii="Arial" w:hAnsi="Arial" w:cs="Arial"/>
+          <w:lang w:val="mk-MK"/>
+        </w:rPr>
+        <w:t>Во прилог ЕР дијаграм за системот:</w:t>
+      </w:r>
     </w:p>
     <w:p>
       <w:pPr>
         <w:rPr>
           <w:rFonts w:ascii="Arial" w:hAnsi="Arial" w:cs="Arial"/>
-          <w:lang w:val="mk-MK"/>
-        </w:rPr>
-      </w:pPr>
-      <w:r>
-        <w:rPr>
-          <w:rFonts w:ascii="Arial" w:hAnsi="Arial" w:cs="Arial"/>
-          <w:lang w:val="mk-MK"/>
-        </w:rPr>
-        <w:t>с</w:t>
-      </w:r>
-      <w:r>
-        <w:rPr>
-          <w:rFonts w:ascii="Arial" w:hAnsi="Arial" w:cs="Arial"/>
-        </w:rPr>
-        <w:t>l</w:t>
-      </w:r>
-      <w:r>
-        <w:rPr>
-          <w:rFonts w:ascii="Arial" w:hAnsi="Arial" w:cs="Arial"/>
-          <w:lang w:val="mk-MK"/>
-        </w:rPr>
-        <w:t>икички нацрткај си хехе</w:t>
+          <w:sz w:val="32"/>
+          <w:lang w:val="mk-MK"/>
+        </w:rPr>
+      </w:pPr>
+      <w:r>
+        <w:rPr>
+          <w:rFonts w:ascii="Arial" w:hAnsi="Arial" w:cs="Arial"/>
+          <w:sz w:val="32"/>
+          <w:lang w:val="mk-MK"/>
+        </w:rPr>
+        <w:drawing>
+          <wp:inline distT="0" distB="0" distL="0" distR="0" wp14:anchorId="1F0620FB" wp14:editId="3779E106">
+            <wp:extent cx="6582384" cy="3867150"/>
+            <wp:effectExtent l="0" t="0" r="9525" b="0"/>
+            <wp:docPr id="6" name="Picture 6"/>
+            <wp:cNvGraphicFramePr>
+              <a:graphicFrameLocks xmlns:a="http://schemas.openxmlformats.org/drawingml/2006/main" noChangeAspect="1"/>
+            </wp:cNvGraphicFramePr>
+            <a:graphic xmlns:a="http://schemas.openxmlformats.org/drawingml/2006/main">
+              <a:graphicData uri="http://schemas.openxmlformats.org/drawingml/2006/picture">
+                <pic:pic xmlns:pic="http://schemas.openxmlformats.org/drawingml/2006/picture">
+                  <pic:nvPicPr>
+                    <pic:cNvPr id="0" name=""/>
+                    <pic:cNvPicPr/>
+                  </pic:nvPicPr>
+                  <pic:blipFill>
+                    <a:blip r:embed="rId13"/>
+                    <a:stretch>
+                      <a:fillRect/>
+                    </a:stretch>
+                  </pic:blipFill>
+                  <pic:spPr>
+                    <a:xfrm>
+                      <a:off x="0" y="0"/>
+                      <a:ext cx="6584539" cy="3868416"/>
+                    </a:xfrm>
+                    <a:prstGeom prst="rect">
+                      <a:avLst/>
+                    </a:prstGeom>
+                  </pic:spPr>
+                </pic:pic>
+              </a:graphicData>
+            </a:graphic>
+          </wp:inline>
+        </w:drawing>
       </w:r>
     </w:p>
     <w:p>
       <w:pPr>
         <w:rPr>
           <w:rFonts w:ascii="Arial" w:hAnsi="Arial" w:cs="Arial"/>
-        </w:rPr>
-      </w:pPr>
-      <w:r>
-        <w:rPr>
-          <w:rFonts w:ascii="Arial" w:hAnsi="Arial" w:cs="Arial"/>
-          <w:lang w:val="mk-MK"/>
-        </w:rPr>
-        <w:t xml:space="preserve">ЕР дијаграм кај шо ќе имаш ентите </w:t>
-      </w:r>
-      <w:r>
-        <w:rPr>
-          <w:rFonts w:ascii="Arial" w:hAnsi="Arial" w:cs="Arial"/>
-        </w:rPr>
-        <w:t>user,</w:t>
-      </w:r>
-      <w:r>
-        <w:rPr>
-          <w:rFonts w:ascii="Arial" w:hAnsi="Arial" w:cs="Arial"/>
-          <w:lang w:val="mk-MK"/>
-        </w:rPr>
-        <w:t xml:space="preserve"> </w:t>
-      </w:r>
-      <w:r>
-        <w:rPr>
-          <w:rFonts w:ascii="Arial" w:hAnsi="Arial" w:cs="Arial"/>
-        </w:rPr>
-        <w:t>shopping cart, product</w:t>
-      </w:r>
-    </w:p>
-    <w:p>
-      <w:pPr>
-        <w:rPr>
-          <w:rFonts w:ascii="Arial" w:hAnsi="Arial" w:cs="Arial"/>
-          <w:sz w:val="32"/>
-          <w:lang w:val="mk-MK"/>
-        </w:rPr>
-      </w:pPr>
-    </w:p>
-    <w:p>
-      <w:pPr>
-        <w:rPr>
-          <w:rFonts w:ascii="Arial" w:hAnsi="Arial" w:cs="Arial"/>
-          <w:lang w:val="mk-MK"/>
-        </w:rPr>
-      </w:pPr>
+          <w:lang w:val="mk-MK"/>
+        </w:rPr>
+      </w:pPr>
+      <w:bookmarkStart w:id="9" w:name="_GoBack"/>
+      <w:bookmarkEnd w:id="9"/>
     </w:p>
     <w:sectPr>
       <w:pgSz w:w="12240" w:h="15840"/>
@@ -3255,6 +3612,25 @@
       <w:u w:val="single"/>
     </w:rPr>
   </w:style>
+  <w:style w:type="paragraph" w:styleId="Caption">
+    <w:name w:val="caption"/>
+    <w:basedOn w:val="Normal"/>
+    <w:next w:val="Normal"/>
+    <w:uiPriority w:val="35"/>
+    <w:unhideWhenUsed/>
+    <w:qFormat/>
+    <w:rsid w:val="00E80F42"/>
+    <w:pPr>
+      <w:spacing w:line="240" w:lineRule="auto"/>
+    </w:pPr>
+    <w:rPr>
+      <w:b/>
+      <w:bCs/>
+      <w:color w:val="4F81BD" w:themeColor="accent1"/>
+      <w:sz w:val="18"/>
+      <w:szCs w:val="18"/>
+    </w:rPr>
+  </w:style>
 </w:styles>
 </file>
 
@@ -3642,6 +4018,25 @@
       <w:u w:val="single"/>
     </w:rPr>
   </w:style>
+  <w:style w:type="paragraph" w:styleId="Caption">
+    <w:name w:val="caption"/>
+    <w:basedOn w:val="Normal"/>
+    <w:next w:val="Normal"/>
+    <w:uiPriority w:val="35"/>
+    <w:unhideWhenUsed/>
+    <w:qFormat/>
+    <w:rsid w:val="00E80F42"/>
+    <w:pPr>
+      <w:spacing w:line="240" w:lineRule="auto"/>
+    </w:pPr>
+    <w:rPr>
+      <w:b/>
+      <w:bCs/>
+      <w:color w:val="4F81BD" w:themeColor="accent1"/>
+      <w:sz w:val="18"/>
+      <w:szCs w:val="18"/>
+    </w:rPr>
+  </w:style>
 </w:styles>
 </file>
 
@@ -3935,7 +4330,7 @@
 </file>
 
 <file path=customXml/itemProps1.xml><?xml version="1.0" encoding="utf-8"?>
-<ds:datastoreItem xmlns:ds="http://schemas.openxmlformats.org/officeDocument/2006/customXml" ds:itemID="{7BED9AD4-C72B-4C56-9ECD-4133B1BD0FE4}">
+<ds:datastoreItem xmlns:ds="http://schemas.openxmlformats.org/officeDocument/2006/customXml" ds:itemID="{021622E1-40CA-44B2-AF17-B726BE6F31D5}">
   <ds:schemaRefs>
     <ds:schemaRef ds:uri="http://schemas.openxmlformats.org/officeDocument/2006/bibliography"/>
   </ds:schemaRefs>

</xml_diff>